<commit_message>
BV_UVVM-830: (Axistream) Adapted for new BFM sync methods. Added clock_period check in VVC insert_delay. Updated BFM quickref. Updated testbenches.
</commit_message>
<xml_diff>
--- a/bitvis_vip_avalon_st/doc/avalon_st_bfm_QuickRef.docx
+++ b/bitvis_vip_avalon_st/doc/avalon_st_bfm_QuickRef.docx
@@ -12357,8 +12357,10 @@
             <w:r>
               <w:t>Period of the clock signal</w:t>
             </w:r>
-            <w:r>
-              <w:t>. Default is 0 ns to detect if not set by user.</w:t>
+            <w:bookmarkStart w:id="2" w:name="_GoBack"/>
+            <w:bookmarkEnd w:id="2"/>
+            <w:r>
+              <w:t>.</w:t>
             </w:r>
           </w:p>
         </w:tc>
@@ -12763,8 +12765,6 @@
               </w:rPr>
               <w:t>-1</w:t>
             </w:r>
-            <w:bookmarkStart w:id="2" w:name="_GoBack"/>
-            <w:bookmarkEnd w:id="2"/>
             <w:r>
               <w:rPr>
                 <w:szCs w:val="18"/>
@@ -15391,7 +15391,7 @@
               <w:sz w:val="14"/>
               <w:lang w:val="en-US"/>
             </w:rPr>
-            <w:t>2020-01-17</w:t>
+            <w:t>2020-01-21</w:t>
           </w:r>
           <w:r>
             <w:rPr>
@@ -18978,7 +18978,7 @@
 </file>
 
 <file path=customXml/itemProps1.xml><?xml version="1.0" encoding="utf-8"?>
-<ds:datastoreItem xmlns:ds="http://schemas.openxmlformats.org/officeDocument/2006/customXml" ds:itemID="{6D2F8213-2CB4-4203-9733-CE4945EEA83E}">
+<ds:datastoreItem xmlns:ds="http://schemas.openxmlformats.org/officeDocument/2006/customXml" ds:itemID="{4557DDFA-EA7F-4B16-B662-74A327EFF7B8}">
   <ds:schemaRefs>
     <ds:schemaRef ds:uri="http://schemas.openxmlformats.org/officeDocument/2006/bibliography"/>
   </ds:schemaRefs>

</xml_diff>

<commit_message>
#170: Updated Avalon-ST BFM and VVC documentation on data_array word length.
</commit_message>
<xml_diff>
--- a/bitvis_vip_avalon_st/doc/avalon_st_bfm_QuickRef.docx
+++ b/bitvis_vip_avalon_st/doc/avalon_st_bfm_QuickRef.docx
@@ -1,6 +1,6 @@
 
 <file path=word/document.xml><?xml version="1.0" encoding="utf-8"?>
-<w:document xmlns:wpc="http://schemas.microsoft.com/office/word/2010/wordprocessingCanvas" xmlns:cx="http://schemas.microsoft.com/office/drawing/2014/chartex" xmlns:cx1="http://schemas.microsoft.com/office/drawing/2015/9/8/chartex" xmlns:cx2="http://schemas.microsoft.com/office/drawing/2015/10/21/chartex" xmlns:cx3="http://schemas.microsoft.com/office/drawing/2016/5/9/chartex" xmlns:cx4="http://schemas.microsoft.com/office/drawing/2016/5/10/chartex" xmlns:cx5="http://schemas.microsoft.com/office/drawing/2016/5/11/chartex" xmlns:cx6="http://schemas.microsoft.com/office/drawing/2016/5/12/chartex" xmlns:cx7="http://schemas.microsoft.com/office/drawing/2016/5/13/chartex" xmlns:cx8="http://schemas.microsoft.com/office/drawing/2016/5/14/chartex" xmlns:mc="http://schemas.openxmlformats.org/markup-compatibility/2006" xmlns:aink="http://schemas.microsoft.com/office/drawing/2016/ink" xmlns:am3d="http://schemas.microsoft.com/office/drawing/2017/model3d" xmlns:o="urn:schemas-microsoft-com:office:office" xmlns:r="http://schemas.openxmlformats.org/officeDocument/2006/relationships" xmlns:m="http://schemas.openxmlformats.org/officeDocument/2006/math" xmlns:v="urn:schemas-microsoft-com:vml" xmlns:wp14="http://schemas.microsoft.com/office/word/2010/wordprocessingDrawing" xmlns:wp="http://schemas.openxmlformats.org/drawingml/2006/wordprocessingDrawing" xmlns:w10="urn:schemas-microsoft-com:office:word" xmlns:w="http://schemas.openxmlformats.org/wordprocessingml/2006/main" xmlns:w14="http://schemas.microsoft.com/office/word/2010/wordml" xmlns:w15="http://schemas.microsoft.com/office/word/2012/wordml" xmlns:w16cex="http://schemas.microsoft.com/office/word/2018/wordml/cex" xmlns:w16cid="http://schemas.microsoft.com/office/word/2016/wordml/cid" xmlns:w16="http://schemas.microsoft.com/office/word/2018/wordml" xmlns:w16se="http://schemas.microsoft.com/office/word/2015/wordml/symex" xmlns:wpg="http://schemas.microsoft.com/office/word/2010/wordprocessingGroup" xmlns:wpi="http://schemas.microsoft.com/office/word/2010/wordprocessingInk" xmlns:wne="http://schemas.microsoft.com/office/word/2006/wordml" xmlns:wps="http://schemas.microsoft.com/office/word/2010/wordprocessingShape" mc:Ignorable="w14 w15 w16se w16cid w16 w16cex wp14">
+<w:document xmlns:wpc="http://schemas.microsoft.com/office/word/2010/wordprocessingCanvas" xmlns:cx="http://schemas.microsoft.com/office/drawing/2014/chartex" xmlns:cx1="http://schemas.microsoft.com/office/drawing/2015/9/8/chartex" xmlns:cx2="http://schemas.microsoft.com/office/drawing/2015/10/21/chartex" xmlns:cx3="http://schemas.microsoft.com/office/drawing/2016/5/9/chartex" xmlns:cx4="http://schemas.microsoft.com/office/drawing/2016/5/10/chartex" xmlns:cx5="http://schemas.microsoft.com/office/drawing/2016/5/11/chartex" xmlns:cx6="http://schemas.microsoft.com/office/drawing/2016/5/12/chartex" xmlns:cx7="http://schemas.microsoft.com/office/drawing/2016/5/13/chartex" xmlns:cx8="http://schemas.microsoft.com/office/drawing/2016/5/14/chartex" xmlns:mc="http://schemas.openxmlformats.org/markup-compatibility/2006" xmlns:aink="http://schemas.microsoft.com/office/drawing/2016/ink" xmlns:am3d="http://schemas.microsoft.com/office/drawing/2017/model3d" xmlns:o="urn:schemas-microsoft-com:office:office" xmlns:oel="http://schemas.microsoft.com/office/2019/extlst" xmlns:r="http://schemas.openxmlformats.org/officeDocument/2006/relationships" xmlns:m="http://schemas.openxmlformats.org/officeDocument/2006/math" xmlns:v="urn:schemas-microsoft-com:vml" xmlns:wp14="http://schemas.microsoft.com/office/word/2010/wordprocessingDrawing" xmlns:wp="http://schemas.openxmlformats.org/drawingml/2006/wordprocessingDrawing" xmlns:w10="urn:schemas-microsoft-com:office:word" xmlns:w="http://schemas.openxmlformats.org/wordprocessingml/2006/main" xmlns:w14="http://schemas.microsoft.com/office/word/2010/wordml" xmlns:w15="http://schemas.microsoft.com/office/word/2012/wordml" xmlns:w16cex="http://schemas.microsoft.com/office/word/2018/wordml/cex" xmlns:w16cid="http://schemas.microsoft.com/office/word/2016/wordml/cid" xmlns:w16="http://schemas.microsoft.com/office/word/2018/wordml" xmlns:w16du="http://schemas.microsoft.com/office/word/2023/wordml/word16du" xmlns:w16sdtdh="http://schemas.microsoft.com/office/word/2020/wordml/sdtdatahash" xmlns:w16se="http://schemas.microsoft.com/office/word/2015/wordml/symex" xmlns:wpg="http://schemas.microsoft.com/office/word/2010/wordprocessingGroup" xmlns:wpi="http://schemas.microsoft.com/office/word/2010/wordprocessingInk" xmlns:wne="http://schemas.microsoft.com/office/word/2006/wordml" xmlns:wps="http://schemas.microsoft.com/office/word/2010/wordprocessingShape" mc:Ignorable="w14 w15 w16se w16cid w16 w16cex w16sdtdh wp14">
   <w:body>
     <w:p>
       <w:pPr>
@@ -112,7 +112,7 @@
                 <v:stroke joinstyle="miter"/>
                 <v:path gradientshapeok="t" o:connecttype="rect"/>
               </v:shapetype>
-              <v:shape id="Tekstboks 2" o:spid="_x0000_s1026" type="#_x0000_t202" style="position:absolute;margin-left:700.65pt;margin-top:39.3pt;width:67pt;height:28pt;z-index:251665920;visibility:visible;mso-wrap-style:square;mso-width-percent:0;mso-height-percent:0;mso-wrap-distance-left:9pt;mso-wrap-distance-top:3.6pt;mso-wrap-distance-right:9pt;mso-wrap-distance-bottom:3.6pt;mso-position-horizontal:absolute;mso-position-horizontal-relative:text;mso-position-vertical:absolute;mso-position-vertical-relative:text;mso-width-percent:0;mso-height-percent:0;mso-width-relative:margin;mso-height-relative:margin;v-text-anchor:top" o:gfxdata="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" strokecolor="white [3212]">
+              <v:shape id="Tekstboks 2" o:spid="_x0000_s1026" type="#_x0000_t202" style="position:absolute;margin-left:700.65pt;margin-top:39.3pt;width:67pt;height:28pt;z-index:251665920;visibility:visible;mso-wrap-style:square;mso-width-percent:0;mso-height-percent:0;mso-wrap-distance-left:9pt;mso-wrap-distance-top:3.6pt;mso-wrap-distance-right:9pt;mso-wrap-distance-bottom:3.6pt;mso-position-horizontal:absolute;mso-position-horizontal-relative:text;mso-position-vertical:absolute;mso-position-vertical-relative:text;mso-width-percent:0;mso-height-percent:0;mso-width-relative:margin;mso-height-relative:margin;v-text-anchor:top" o:gfxdata="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" strokecolor="white [3212]">
                 <v:textbox>
                   <w:txbxContent>
                     <w:p>
@@ -452,7 +452,7 @@
           </mc:Choice>
           <mc:Fallback>
             <w:pict>
-              <v:shape w14:anchorId="2F7752E6" id="_x0000_s1027" type="#_x0000_t202" style="position:absolute;margin-left:681.05pt;margin-top:47.05pt;width:108.95pt;height:22pt;z-index:251659776;visibility:visible;mso-wrap-style:square;mso-width-percent:0;mso-height-percent:0;mso-wrap-distance-left:9pt;mso-wrap-distance-top:0;mso-wrap-distance-right:9pt;mso-wrap-distance-bottom:0;mso-position-horizontal:absolute;mso-position-horizontal-relative:margin;mso-position-vertical:absolute;mso-position-vertical-relative:text;mso-width-percent:0;mso-height-percent:0;mso-width-relative:margin;mso-height-relative:margin;v-text-anchor:top" o:gfxdata="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" filled="f" stroked="f">
+              <v:shape w14:anchorId="2F7752E6" id="_x0000_s1027" type="#_x0000_t202" style="position:absolute;margin-left:681.05pt;margin-top:47.05pt;width:108.95pt;height:22pt;z-index:251659776;visibility:visible;mso-wrap-style:square;mso-width-percent:0;mso-height-percent:0;mso-wrap-distance-left:9pt;mso-wrap-distance-top:0;mso-wrap-distance-right:9pt;mso-wrap-distance-bottom:0;mso-position-horizontal:absolute;mso-position-horizontal-relative:margin;mso-position-vertical:absolute;mso-position-vertical-relative:text;mso-width-percent:0;mso-height-percent:0;mso-width-relative:margin;mso-height-relative:margin;v-text-anchor:top" o:gfxdata="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" filled="f" stroked="f">
                 <v:textbox>
                   <w:txbxContent>
                     <w:p>
@@ -1300,7 +1300,17 @@
                 <w:sz w:val="15"/>
                 <w:szCs w:val="15"/>
               </w:rPr>
-              <w:t>_transmit</w:t>
+              <w:t>_</w:t>
+            </w:r>
+            <w:proofErr w:type="gramStart"/>
+            <w:r>
+              <w:rPr>
+                <w:rFonts w:cs="Verdana"/>
+                <w:b w:val="0"/>
+                <w:sz w:val="15"/>
+                <w:szCs w:val="15"/>
+              </w:rPr>
+              <w:t>transmit</w:t>
             </w:r>
             <w:proofErr w:type="spellEnd"/>
             <w:r>
@@ -1312,6 +1322,7 @@
               </w:rPr>
               <w:t>(</w:t>
             </w:r>
+            <w:proofErr w:type="gramEnd"/>
             <w:r>
               <w:rPr>
                 <w:rFonts w:cs="Verdana"/>
@@ -1813,9 +1824,9 @@
                 <w:sz w:val="15"/>
                 <w:szCs w:val="28"/>
               </w:rPr>
-              <w:t>if_signals</w:t>
-            </w:r>
-            <w:proofErr w:type="spellEnd"/>
+              <w:t>if_</w:t>
+            </w:r>
+            <w:proofErr w:type="gramStart"/>
             <w:r>
               <w:rPr>
                 <w:rFonts w:cs="Verdana"/>
@@ -1824,7 +1835,29 @@
                 <w:sz w:val="15"/>
                 <w:szCs w:val="28"/>
               </w:rPr>
-              <w:t>(true</w:t>
+              <w:t>signals</w:t>
+            </w:r>
+            <w:proofErr w:type="spellEnd"/>
+            <w:r>
+              <w:rPr>
+                <w:rFonts w:cs="Verdana"/>
+                <w:b w:val="0"/>
+                <w:bCs w:val="0"/>
+                <w:sz w:val="15"/>
+                <w:szCs w:val="28"/>
+              </w:rPr>
+              <w:t>(</w:t>
+            </w:r>
+            <w:proofErr w:type="gramEnd"/>
+            <w:r>
+              <w:rPr>
+                <w:rFonts w:cs="Verdana"/>
+                <w:b w:val="0"/>
+                <w:bCs w:val="0"/>
+                <w:sz w:val="15"/>
+                <w:szCs w:val="28"/>
+              </w:rPr>
+              <w:t>true</w:t>
             </w:r>
             <w:r>
               <w:rPr>
@@ -2705,9 +2738,9 @@
                 <w:sz w:val="15"/>
                 <w:szCs w:val="13"/>
               </w:rPr>
-              <w:t>_receive</w:t>
-            </w:r>
-            <w:proofErr w:type="spellEnd"/>
+              <w:t>_</w:t>
+            </w:r>
+            <w:proofErr w:type="gramStart"/>
             <w:r>
               <w:rPr>
                 <w:rFonts w:cs="Verdana"/>
@@ -2715,9 +2748,20 @@
                 <w:sz w:val="15"/>
                 <w:szCs w:val="13"/>
               </w:rPr>
+              <w:t>receive</w:t>
+            </w:r>
+            <w:proofErr w:type="spellEnd"/>
+            <w:r>
+              <w:rPr>
+                <w:rFonts w:cs="Verdana"/>
+                <w:b w:val="0"/>
+                <w:sz w:val="15"/>
+                <w:szCs w:val="13"/>
+              </w:rPr>
               <w:t>(</w:t>
             </w:r>
             <w:proofErr w:type="spellStart"/>
+            <w:proofErr w:type="gramEnd"/>
             <w:r>
               <w:rPr>
                 <w:rFonts w:cs="Verdana"/>
@@ -2907,9 +2951,9 @@
                 <w:sz w:val="15"/>
                 <w:szCs w:val="13"/>
               </w:rPr>
-              <w:t>valon_st_receive</w:t>
-            </w:r>
-            <w:proofErr w:type="spellEnd"/>
+              <w:t>valon_st_</w:t>
+            </w:r>
+            <w:proofErr w:type="gramStart"/>
             <w:r>
               <w:rPr>
                 <w:rFonts w:cs="Verdana"/>
@@ -2917,9 +2961,20 @@
                 <w:sz w:val="15"/>
                 <w:szCs w:val="13"/>
               </w:rPr>
+              <w:t>receive</w:t>
+            </w:r>
+            <w:proofErr w:type="spellEnd"/>
+            <w:r>
+              <w:rPr>
+                <w:rFonts w:cs="Verdana"/>
+                <w:b w:val="0"/>
+                <w:sz w:val="15"/>
+                <w:szCs w:val="13"/>
+              </w:rPr>
               <w:t>(</w:t>
             </w:r>
             <w:proofErr w:type="spellStart"/>
+            <w:proofErr w:type="gramEnd"/>
             <w:r>
               <w:rPr>
                 <w:rFonts w:cs="Verdana"/>
@@ -3782,6 +3837,7 @@
               </w:rPr>
               <w:t>avalon_st_</w:t>
             </w:r>
+            <w:proofErr w:type="gramStart"/>
             <w:r>
               <w:rPr>
                 <w:rFonts w:cs="Verdana"/>
@@ -3799,7 +3855,17 @@
                 <w:sz w:val="14"/>
                 <w:szCs w:val="14"/>
               </w:rPr>
-              <w:t xml:space="preserve">((x”01”, x”02”, x”03”, x”04”), </w:t>
+              <w:t>(</w:t>
+            </w:r>
+            <w:proofErr w:type="gramEnd"/>
+            <w:r>
+              <w:rPr>
+                <w:rFonts w:cs="Verdana"/>
+                <w:b w:val="0"/>
+                <w:sz w:val="14"/>
+                <w:szCs w:val="14"/>
+              </w:rPr>
+              <w:t xml:space="preserve">(x”01”, x”02”, x”03”, x”04”), </w:t>
             </w:r>
             <w:r>
               <w:rPr>
@@ -4246,9 +4312,9 @@
                 <w:sz w:val="15"/>
                 <w:szCs w:val="28"/>
               </w:rPr>
-              <w:t>_if_signals</w:t>
-            </w:r>
-            <w:proofErr w:type="spellEnd"/>
+              <w:t>_if_</w:t>
+            </w:r>
+            <w:proofErr w:type="gramStart"/>
             <w:r>
               <w:rPr>
                 <w:rFonts w:cs="Verdana"/>
@@ -4257,7 +4323,29 @@
                 <w:sz w:val="15"/>
                 <w:szCs w:val="28"/>
               </w:rPr>
-              <w:t>(false,</w:t>
+              <w:t>signals</w:t>
+            </w:r>
+            <w:proofErr w:type="spellEnd"/>
+            <w:r>
+              <w:rPr>
+                <w:rFonts w:cs="Verdana"/>
+                <w:b w:val="0"/>
+                <w:bCs w:val="0"/>
+                <w:sz w:val="15"/>
+                <w:szCs w:val="28"/>
+              </w:rPr>
+              <w:t>(</w:t>
+            </w:r>
+            <w:proofErr w:type="gramEnd"/>
+            <w:r>
+              <w:rPr>
+                <w:rFonts w:cs="Verdana"/>
+                <w:b w:val="0"/>
+                <w:bCs w:val="0"/>
+                <w:sz w:val="15"/>
+                <w:szCs w:val="28"/>
+              </w:rPr>
+              <w:t>false,</w:t>
             </w:r>
             <w:r>
               <w:rPr>
@@ -4818,7 +4906,7 @@
           </mc:Choice>
           <mc:Fallback>
             <w:pict>
-              <v:shape w14:anchorId="64AEEAC9" id="Tekstboks 3" o:spid="_x0000_s1028" type="#_x0000_t202" style="position:absolute;margin-left:494.85pt;margin-top:4.05pt;width:159pt;height:19.3pt;z-index:251653632;visibility:visible;mso-wrap-style:square;mso-width-percent:0;mso-height-percent:0;mso-wrap-distance-left:9pt;mso-wrap-distance-top:0;mso-wrap-distance-right:9pt;mso-wrap-distance-bottom:0;mso-position-horizontal:absolute;mso-position-horizontal-relative:text;mso-position-vertical:absolute;mso-position-vertical-relative:text;mso-width-percent:0;mso-height-percent:0;mso-width-relative:margin;mso-height-relative:margin;v-text-anchor:top" o:gfxdata="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" filled="f" stroked="f">
+              <v:shape w14:anchorId="64AEEAC9" id="Tekstboks 3" o:spid="_x0000_s1028" type="#_x0000_t202" style="position:absolute;margin-left:494.85pt;margin-top:4.05pt;width:159pt;height:19.3pt;z-index:251653632;visibility:visible;mso-wrap-style:square;mso-width-percent:0;mso-height-percent:0;mso-wrap-distance-left:9pt;mso-wrap-distance-top:0;mso-wrap-distance-right:9pt;mso-wrap-distance-bottom:0;mso-position-horizontal:absolute;mso-position-horizontal-relative:text;mso-position-vertical:absolute;mso-position-vertical-relative:text;mso-width-percent:0;mso-height-percent:0;mso-width-relative:margin;mso-height-relative:margin;v-text-anchor:top" o:gfxdata="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" filled="f" stroked="f">
                 <v:textbox>
                   <w:txbxContent>
                     <w:p>
@@ -7789,11 +7877,19 @@
               </w:rPr>
               <w:t xml:space="preserve"> </w:t>
             </w:r>
-            <w:r>
-              <w:rPr>
-                <w:sz w:val="15"/>
-              </w:rPr>
-              <w:t xml:space="preserve">are included in the record type, </w:t>
+            <w:proofErr w:type="gramStart"/>
+            <w:r>
+              <w:rPr>
+                <w:sz w:val="15"/>
+              </w:rPr>
+              <w:t>are</w:t>
+            </w:r>
+            <w:proofErr w:type="gramEnd"/>
+            <w:r>
+              <w:rPr>
+                <w:sz w:val="15"/>
+              </w:rPr>
+              <w:t xml:space="preserve"> included in the record type, </w:t>
             </w:r>
             <w:r>
               <w:rPr>
@@ -8407,7 +8503,21 @@
               <w:rPr>
                 <w:sz w:val="15"/>
               </w:rPr>
-              <w:t xml:space="preserve"> (x”D0D1”, x”D2D3”)</w:t>
+              <w:t xml:space="preserve"> (</w:t>
+            </w:r>
+            <w:proofErr w:type="gramStart"/>
+            <w:r>
+              <w:rPr>
+                <w:sz w:val="15"/>
+              </w:rPr>
+              <w:t>x”D</w:t>
+            </w:r>
+            <w:proofErr w:type="gramEnd"/>
+            <w:r>
+              <w:rPr>
+                <w:sz w:val="15"/>
+              </w:rPr>
+              <w:t>0D1”, x”D2D3”)</w:t>
             </w:r>
           </w:p>
         </w:tc>
@@ -8493,15 +8603,31 @@
                 <w:sz w:val="15"/>
                 <w:szCs w:val="15"/>
               </w:rPr>
-              <w:t>data_array</w:t>
-            </w:r>
-            <w:proofErr w:type="spellEnd"/>
-            <w:r>
-              <w:rPr>
-                <w:sz w:val="15"/>
-                <w:szCs w:val="15"/>
-              </w:rPr>
-              <w:t xml:space="preserve">(0) is sent/received first, while </w:t>
+              <w:t>data_</w:t>
+            </w:r>
+            <w:proofErr w:type="gramStart"/>
+            <w:r>
+              <w:rPr>
+                <w:sz w:val="15"/>
+                <w:szCs w:val="15"/>
+              </w:rPr>
+              <w:t>array</w:t>
+            </w:r>
+            <w:proofErr w:type="spellEnd"/>
+            <w:r>
+              <w:rPr>
+                <w:sz w:val="15"/>
+                <w:szCs w:val="15"/>
+              </w:rPr>
+              <w:t>(</w:t>
+            </w:r>
+            <w:proofErr w:type="gramEnd"/>
+            <w:r>
+              <w:rPr>
+                <w:sz w:val="15"/>
+                <w:szCs w:val="15"/>
+              </w:rPr>
+              <w:t xml:space="preserve">0) is sent/received first, while </w:t>
             </w:r>
             <w:proofErr w:type="spellStart"/>
             <w:r>
@@ -8598,16 +8724,34 @@
                 <w:sz w:val="15"/>
                 <w:szCs w:val="15"/>
               </w:rPr>
-              <w:t>v_data_array</w:t>
-            </w:r>
-            <w:proofErr w:type="spellEnd"/>
+              <w:t>v_data_</w:t>
+            </w:r>
+            <w:proofErr w:type="gramStart"/>
             <w:r>
               <w:rPr>
                 <w:rFonts w:ascii="Courier New" w:hAnsi="Courier New" w:cs="Courier New"/>
                 <w:sz w:val="15"/>
                 <w:szCs w:val="15"/>
               </w:rPr>
-              <w:t xml:space="preserve"> : </w:t>
+              <w:t>array</w:t>
+            </w:r>
+            <w:proofErr w:type="spellEnd"/>
+            <w:r>
+              <w:rPr>
+                <w:rFonts w:ascii="Courier New" w:hAnsi="Courier New" w:cs="Courier New"/>
+                <w:sz w:val="15"/>
+                <w:szCs w:val="15"/>
+              </w:rPr>
+              <w:t xml:space="preserve"> :</w:t>
+            </w:r>
+            <w:proofErr w:type="gramEnd"/>
+            <w:r>
+              <w:rPr>
+                <w:rFonts w:ascii="Courier New" w:hAnsi="Courier New" w:cs="Courier New"/>
+                <w:sz w:val="15"/>
+                <w:szCs w:val="15"/>
+              </w:rPr>
+              <w:t xml:space="preserve"> </w:t>
             </w:r>
             <w:proofErr w:type="spellStart"/>
             <w:r>
@@ -8674,7 +8818,31 @@
               <w:rPr>
                 <w:sz w:val="15"/>
               </w:rPr>
-              <w:t xml:space="preserve"> can only be the size of the configured symbol or the size of the data bus.</w:t>
+              <w:t xml:space="preserve"> can only be the size of the configured </w:t>
+            </w:r>
+            <w:r>
+              <w:rPr>
+                <w:sz w:val="15"/>
+              </w:rPr>
+              <w:t xml:space="preserve">symbol (usually with packet-based transfers) </w:t>
+            </w:r>
+            <w:r>
+              <w:rPr>
+                <w:sz w:val="15"/>
+              </w:rPr>
+              <w:t>or the size of the data bus</w:t>
+            </w:r>
+            <w:r>
+              <w:rPr>
+                <w:sz w:val="15"/>
+              </w:rPr>
+              <w:t xml:space="preserve"> (usually with data-based transfers)</w:t>
+            </w:r>
+            <w:r>
+              <w:rPr>
+                <w:sz w:val="15"/>
+              </w:rPr>
+              <w:t>.</w:t>
             </w:r>
           </w:p>
           <w:p>
@@ -8704,16 +8872,34 @@
                 <w:sz w:val="15"/>
                 <w:szCs w:val="15"/>
               </w:rPr>
-              <w:t>v_data_array</w:t>
-            </w:r>
-            <w:proofErr w:type="spellEnd"/>
+              <w:t>v_data_</w:t>
+            </w:r>
+            <w:proofErr w:type="gramStart"/>
             <w:r>
               <w:rPr>
                 <w:rFonts w:ascii="Courier New" w:hAnsi="Courier New" w:cs="Courier New"/>
                 <w:sz w:val="15"/>
                 <w:szCs w:val="15"/>
               </w:rPr>
-              <w:t xml:space="preserve"> : </w:t>
+              <w:t>array</w:t>
+            </w:r>
+            <w:proofErr w:type="spellEnd"/>
+            <w:r>
+              <w:rPr>
+                <w:rFonts w:ascii="Courier New" w:hAnsi="Courier New" w:cs="Courier New"/>
+                <w:sz w:val="15"/>
+                <w:szCs w:val="15"/>
+              </w:rPr>
+              <w:t xml:space="preserve"> :</w:t>
+            </w:r>
+            <w:proofErr w:type="gramEnd"/>
+            <w:r>
+              <w:rPr>
+                <w:rFonts w:ascii="Courier New" w:hAnsi="Courier New" w:cs="Courier New"/>
+                <w:sz w:val="15"/>
+                <w:szCs w:val="15"/>
+              </w:rPr>
+              <w:t xml:space="preserve"> </w:t>
             </w:r>
             <w:proofErr w:type="spellStart"/>
             <w:r>
@@ -8779,16 +8965,34 @@
                 <w:sz w:val="15"/>
                 <w:szCs w:val="15"/>
               </w:rPr>
-              <w:t>v_data_array</w:t>
-            </w:r>
-            <w:proofErr w:type="spellEnd"/>
+              <w:t>v_data_</w:t>
+            </w:r>
+            <w:proofErr w:type="gramStart"/>
             <w:r>
               <w:rPr>
                 <w:rFonts w:ascii="Courier New" w:hAnsi="Courier New" w:cs="Courier New"/>
                 <w:sz w:val="15"/>
                 <w:szCs w:val="15"/>
               </w:rPr>
-              <w:t xml:space="preserve"> : </w:t>
+              <w:t>array</w:t>
+            </w:r>
+            <w:proofErr w:type="spellEnd"/>
+            <w:r>
+              <w:rPr>
+                <w:rFonts w:ascii="Courier New" w:hAnsi="Courier New" w:cs="Courier New"/>
+                <w:sz w:val="15"/>
+                <w:szCs w:val="15"/>
+              </w:rPr>
+              <w:t xml:space="preserve"> :</w:t>
+            </w:r>
+            <w:proofErr w:type="gramEnd"/>
+            <w:r>
+              <w:rPr>
+                <w:rFonts w:ascii="Courier New" w:hAnsi="Courier New" w:cs="Courier New"/>
+                <w:sz w:val="15"/>
+                <w:szCs w:val="15"/>
+              </w:rPr>
+              <w:t xml:space="preserve"> </w:t>
             </w:r>
             <w:proofErr w:type="spellStart"/>
             <w:r>
@@ -11829,15 +12033,32 @@
                 <w:b/>
                 <w:szCs w:val="18"/>
               </w:rPr>
-              <w:t>_transmit</w:t>
-            </w:r>
-            <w:proofErr w:type="spellEnd"/>
-            <w:r>
-              <w:rPr>
+              <w:t>_</w:t>
+            </w:r>
+            <w:proofErr w:type="gramStart"/>
+            <w:r>
+              <w:rPr>
+                <w:rFonts w:cs="Courier New"/>
                 <w:b/>
                 <w:szCs w:val="18"/>
               </w:rPr>
-              <w:t>()</w:t>
+              <w:t>transmit</w:t>
+            </w:r>
+            <w:proofErr w:type="spellEnd"/>
+            <w:r>
+              <w:rPr>
+                <w:b/>
+                <w:szCs w:val="18"/>
+              </w:rPr>
+              <w:t>(</w:t>
+            </w:r>
+            <w:proofErr w:type="gramEnd"/>
+            <w:r>
+              <w:rPr>
+                <w:b/>
+                <w:szCs w:val="18"/>
+              </w:rPr>
+              <w:t>)</w:t>
             </w:r>
           </w:p>
         </w:tc>
@@ -12112,6 +12333,7 @@
               </w:rPr>
               <w:t>valon_st_</w:t>
             </w:r>
+            <w:proofErr w:type="gramStart"/>
             <w:r>
               <w:rPr>
                 <w:sz w:val="15"/>
@@ -12125,7 +12347,15 @@
                 <w:sz w:val="15"/>
                 <w:szCs w:val="15"/>
               </w:rPr>
-              <w:t xml:space="preserve">() procedure </w:t>
+              <w:t>(</w:t>
+            </w:r>
+            <w:proofErr w:type="gramEnd"/>
+            <w:r>
+              <w:rPr>
+                <w:sz w:val="15"/>
+                <w:szCs w:val="15"/>
+              </w:rPr>
+              <w:t xml:space="preserve">) procedure </w:t>
             </w:r>
             <w:r>
               <w:rPr>
@@ -12308,15 +12538,31 @@
                 <w:sz w:val="15"/>
                 <w:szCs w:val="15"/>
               </w:rPr>
-              <w:t>data_array</w:t>
-            </w:r>
-            <w:proofErr w:type="spellEnd"/>
-            <w:r>
-              <w:rPr>
-                <w:sz w:val="15"/>
-                <w:szCs w:val="15"/>
-              </w:rPr>
-              <w:t xml:space="preserve">(0) is sent first. </w:t>
+              <w:t>data_</w:t>
+            </w:r>
+            <w:proofErr w:type="gramStart"/>
+            <w:r>
+              <w:rPr>
+                <w:sz w:val="15"/>
+                <w:szCs w:val="15"/>
+              </w:rPr>
+              <w:t>array</w:t>
+            </w:r>
+            <w:proofErr w:type="spellEnd"/>
+            <w:r>
+              <w:rPr>
+                <w:sz w:val="15"/>
+                <w:szCs w:val="15"/>
+              </w:rPr>
+              <w:t>(</w:t>
+            </w:r>
+            <w:proofErr w:type="gramEnd"/>
+            <w:r>
+              <w:rPr>
+                <w:sz w:val="15"/>
+                <w:szCs w:val="15"/>
+              </w:rPr>
+              <w:t xml:space="preserve">0) is sent first. </w:t>
             </w:r>
             <w:proofErr w:type="spellStart"/>
             <w:r>
@@ -12611,15 +12857,31 @@
                 <w:b/>
                 <w:szCs w:val="18"/>
               </w:rPr>
-              <w:t>_receive</w:t>
-            </w:r>
-            <w:proofErr w:type="spellEnd"/>
+              <w:t>_</w:t>
+            </w:r>
+            <w:proofErr w:type="gramStart"/>
             <w:r>
               <w:rPr>
                 <w:b/>
                 <w:szCs w:val="18"/>
               </w:rPr>
-              <w:t>()</w:t>
+              <w:t>receive</w:t>
+            </w:r>
+            <w:proofErr w:type="spellEnd"/>
+            <w:r>
+              <w:rPr>
+                <w:b/>
+                <w:szCs w:val="18"/>
+              </w:rPr>
+              <w:t>(</w:t>
+            </w:r>
+            <w:proofErr w:type="gramEnd"/>
+            <w:r>
+              <w:rPr>
+                <w:b/>
+                <w:szCs w:val="18"/>
+              </w:rPr>
+              <w:t>)</w:t>
             </w:r>
             <w:r>
               <w:rPr>
@@ -12946,7 +13208,15 @@
                 <w:sz w:val="15"/>
                 <w:szCs w:val="15"/>
               </w:rPr>
-              <w:t>avalon_st_receive</w:t>
+              <w:t>avalon_st_</w:t>
+            </w:r>
+            <w:proofErr w:type="gramStart"/>
+            <w:r>
+              <w:rPr>
+                <w:sz w:val="15"/>
+                <w:szCs w:val="15"/>
+              </w:rPr>
+              <w:t>receive</w:t>
             </w:r>
             <w:proofErr w:type="spellEnd"/>
             <w:r>
@@ -12956,6 +13226,7 @@
               </w:rPr>
               <w:t>(</w:t>
             </w:r>
+            <w:proofErr w:type="gramEnd"/>
             <w:r>
               <w:rPr>
                 <w:sz w:val="15"/>
@@ -13227,7 +13498,23 @@
                 <w:sz w:val="15"/>
                 <w:szCs w:val="15"/>
               </w:rPr>
-              <w:t xml:space="preserve"> is expected to be set during the last word. Also during this word the empty signal is used to determine the number of invalid symbols.</w:t>
+              <w:t xml:space="preserve"> is expected to be set during the last word. Also during this </w:t>
+            </w:r>
+            <w:proofErr w:type="gramStart"/>
+            <w:r>
+              <w:rPr>
+                <w:sz w:val="15"/>
+                <w:szCs w:val="15"/>
+              </w:rPr>
+              <w:t>word</w:t>
+            </w:r>
+            <w:proofErr w:type="gramEnd"/>
+            <w:r>
+              <w:rPr>
+                <w:sz w:val="15"/>
+                <w:szCs w:val="15"/>
+              </w:rPr>
+              <w:t xml:space="preserve"> the empty signal is used to determine the number of invalid symbols.</w:t>
             </w:r>
           </w:p>
         </w:tc>
@@ -13274,15 +13561,31 @@
                 <w:b/>
                 <w:szCs w:val="14"/>
               </w:rPr>
-              <w:t>_expect</w:t>
-            </w:r>
-            <w:proofErr w:type="spellEnd"/>
+              <w:t>_</w:t>
+            </w:r>
+            <w:proofErr w:type="gramStart"/>
             <w:r>
               <w:rPr>
                 <w:b/>
                 <w:szCs w:val="14"/>
               </w:rPr>
-              <w:t>()</w:t>
+              <w:t>expect</w:t>
+            </w:r>
+            <w:proofErr w:type="spellEnd"/>
+            <w:r>
+              <w:rPr>
+                <w:b/>
+                <w:szCs w:val="14"/>
+              </w:rPr>
+              <w:t>(</w:t>
+            </w:r>
+            <w:proofErr w:type="gramEnd"/>
+            <w:r>
+              <w:rPr>
+                <w:b/>
+                <w:szCs w:val="14"/>
+              </w:rPr>
+              <w:t>)</w:t>
             </w:r>
           </w:p>
         </w:tc>
@@ -13635,15 +13938,31 @@
                 <w:sz w:val="15"/>
                 <w:szCs w:val="15"/>
               </w:rPr>
-              <w:t>_receive</w:t>
-            </w:r>
-            <w:proofErr w:type="spellEnd"/>
-            <w:r>
-              <w:rPr>
-                <w:sz w:val="15"/>
-                <w:szCs w:val="15"/>
-              </w:rPr>
-              <w:t xml:space="preserve">() procedure, then compares the received data with </w:t>
+              <w:t>_</w:t>
+            </w:r>
+            <w:proofErr w:type="gramStart"/>
+            <w:r>
+              <w:rPr>
+                <w:sz w:val="15"/>
+                <w:szCs w:val="15"/>
+              </w:rPr>
+              <w:t>receive</w:t>
+            </w:r>
+            <w:proofErr w:type="spellEnd"/>
+            <w:r>
+              <w:rPr>
+                <w:sz w:val="15"/>
+                <w:szCs w:val="15"/>
+              </w:rPr>
+              <w:t>(</w:t>
+            </w:r>
+            <w:proofErr w:type="gramEnd"/>
+            <w:r>
+              <w:rPr>
+                <w:sz w:val="15"/>
+                <w:szCs w:val="15"/>
+              </w:rPr>
+              <w:t xml:space="preserve">) procedure, then compares the received data with </w:t>
             </w:r>
             <w:proofErr w:type="spellStart"/>
             <w:r>
@@ -13751,15 +14070,31 @@
                 <w:b/>
                 <w:szCs w:val="14"/>
               </w:rPr>
-              <w:t>_signals</w:t>
-            </w:r>
-            <w:proofErr w:type="spellEnd"/>
+              <w:t>_</w:t>
+            </w:r>
+            <w:proofErr w:type="gramStart"/>
             <w:r>
               <w:rPr>
                 <w:b/>
                 <w:szCs w:val="14"/>
               </w:rPr>
-              <w:t>()</w:t>
+              <w:t>signals</w:t>
+            </w:r>
+            <w:proofErr w:type="spellEnd"/>
+            <w:r>
+              <w:rPr>
+                <w:b/>
+                <w:szCs w:val="14"/>
+              </w:rPr>
+              <w:t>(</w:t>
+            </w:r>
+            <w:proofErr w:type="gramEnd"/>
+            <w:r>
+              <w:rPr>
+                <w:b/>
+                <w:szCs w:val="14"/>
+              </w:rPr>
+              <w:t>)</w:t>
             </w:r>
           </w:p>
           <w:p>
@@ -13829,18 +14164,28 @@
                 <w:sz w:val="16"/>
                 <w:szCs w:val="14"/>
               </w:rPr>
-              <w:t>_signals</w:t>
-            </w:r>
-            <w:proofErr w:type="spellEnd"/>
+              <w:t>_</w:t>
+            </w:r>
+            <w:proofErr w:type="gramStart"/>
             <w:r>
               <w:rPr>
                 <w:b/>
                 <w:sz w:val="16"/>
                 <w:szCs w:val="14"/>
               </w:rPr>
+              <w:t>signals</w:t>
+            </w:r>
+            <w:proofErr w:type="spellEnd"/>
+            <w:r>
+              <w:rPr>
+                <w:b/>
+                <w:sz w:val="16"/>
+                <w:szCs w:val="14"/>
+              </w:rPr>
               <w:t>(</w:t>
             </w:r>
             <w:proofErr w:type="spellStart"/>
+            <w:proofErr w:type="gramEnd"/>
             <w:r>
               <w:rPr>
                 <w:b/>
@@ -14487,7 +14832,21 @@
               <w:rPr>
                 <w:szCs w:val="18"/>
               </w:rPr>
-              <w:t xml:space="preserve"> expires.</w:t>
+              <w:t xml:space="preserve"> </w:t>
+            </w:r>
+            <w:proofErr w:type="gramStart"/>
+            <w:r>
+              <w:rPr>
+                <w:szCs w:val="18"/>
+              </w:rPr>
+              <w:t>expires</w:t>
+            </w:r>
+            <w:proofErr w:type="gramEnd"/>
+            <w:r>
+              <w:rPr>
+                <w:szCs w:val="18"/>
+              </w:rPr>
+              <w:t>.</w:t>
             </w:r>
           </w:p>
         </w:tc>
@@ -15395,8 +15754,16 @@
               <w:rPr>
                 <w:lang w:val="en-US"/>
               </w:rPr>
-              <w:t>MATCH_EXACT requires both values to be the same. Note that the expected value</w:t>
-            </w:r>
+              <w:t xml:space="preserve">MATCH_EXACT requires both values to be the same. Note that the expected </w:t>
+            </w:r>
+            <w:proofErr w:type="gramStart"/>
+            <w:r>
+              <w:rPr>
+                <w:lang w:val="en-US"/>
+              </w:rPr>
+              <w:t>value</w:t>
+            </w:r>
+            <w:proofErr w:type="gramEnd"/>
           </w:p>
           <w:p>
             <w:pPr>
@@ -15412,7 +15779,21 @@
               <w:rPr>
                 <w:lang w:val="en-US"/>
               </w:rPr>
-              <w:t>can contain the don’t care operator ‘-‘.</w:t>
+              <w:t>can contain the don’t care operator ‘</w:t>
+            </w:r>
+            <w:proofErr w:type="gramStart"/>
+            <w:r>
+              <w:rPr>
+                <w:lang w:val="en-US"/>
+              </w:rPr>
+              <w:t>-‘</w:t>
+            </w:r>
+            <w:proofErr w:type="gramEnd"/>
+            <w:r>
+              <w:rPr>
+                <w:lang w:val="en-US"/>
+              </w:rPr>
+              <w:t>.</w:t>
             </w:r>
           </w:p>
           <w:p>
@@ -15429,7 +15810,21 @@
               <w:rPr>
                 <w:lang w:val="en-US"/>
               </w:rPr>
-              <w:t>MATCH_STD allows comparisons between ‘H’ and ‘1’, ‘L’ and ‘0’ and ‘-‘ in both values.</w:t>
+              <w:t>MATCH_STD allows comparisons between ‘H’ and ‘1’, ‘L’ and ‘0’ and ‘</w:t>
+            </w:r>
+            <w:proofErr w:type="gramStart"/>
+            <w:r>
+              <w:rPr>
+                <w:lang w:val="en-US"/>
+              </w:rPr>
+              <w:t>-‘ in</w:t>
+            </w:r>
+            <w:proofErr w:type="gramEnd"/>
+            <w:r>
+              <w:rPr>
+                <w:lang w:val="en-US"/>
+              </w:rPr>
+              <w:t xml:space="preserve"> both values.</w:t>
             </w:r>
           </w:p>
         </w:tc>
@@ -16206,8 +16601,13 @@
         <w:t>This allows calling the BFM procedure</w:t>
       </w:r>
       <w:r>
-        <w:t>s with the key parameters only</w:t>
-      </w:r>
+        <w:t xml:space="preserve">s with the key parameters </w:t>
+      </w:r>
+      <w:proofErr w:type="gramStart"/>
+      <w:r>
+        <w:t>only</w:t>
+      </w:r>
+      <w:proofErr w:type="gramEnd"/>
     </w:p>
     <w:p>
       <w:r>
@@ -16246,7 +16646,14 @@
         <w:rPr>
           <w:rFonts w:ascii="Courier New" w:hAnsi="Courier New" w:cs="Courier New"/>
         </w:rPr>
-        <w:t>_transmit</w:t>
+        <w:t>_</w:t>
+      </w:r>
+      <w:proofErr w:type="gramStart"/>
+      <w:r>
+        <w:rPr>
+          <w:rFonts w:ascii="Courier New" w:hAnsi="Courier New" w:cs="Courier New"/>
+        </w:rPr>
+        <w:t>transmit</w:t>
       </w:r>
       <w:proofErr w:type="spellEnd"/>
       <w:r>
@@ -16256,6 +16663,7 @@
         <w:t>(</w:t>
       </w:r>
       <w:proofErr w:type="spellStart"/>
+      <w:proofErr w:type="gramEnd"/>
       <w:r>
         <w:rPr>
           <w:rFonts w:ascii="Courier New" w:hAnsi="Courier New" w:cs="Courier New"/>
@@ -16342,7 +16750,14 @@
         <w:rPr>
           <w:rFonts w:ascii="Courier New" w:hAnsi="Courier New" w:cs="Courier New"/>
         </w:rPr>
-        <w:t>_transmit</w:t>
+        <w:t>_</w:t>
+      </w:r>
+      <w:proofErr w:type="gramStart"/>
+      <w:r>
+        <w:rPr>
+          <w:rFonts w:ascii="Courier New" w:hAnsi="Courier New" w:cs="Courier New"/>
+        </w:rPr>
+        <w:t>transmit</w:t>
       </w:r>
       <w:proofErr w:type="spellEnd"/>
       <w:r>
@@ -16352,6 +16767,7 @@
         <w:t>(</w:t>
       </w:r>
       <w:proofErr w:type="spellStart"/>
+      <w:proofErr w:type="gramEnd"/>
       <w:r>
         <w:rPr>
           <w:rFonts w:ascii="Courier New" w:hAnsi="Courier New" w:cs="Courier New"/>
@@ -16529,7 +16945,14 @@
         <w:rPr>
           <w:rFonts w:ascii="Courier" w:hAnsi="Courier" w:cs="Courier New"/>
         </w:rPr>
-        <w:t>_transmit</w:t>
+        <w:t>_</w:t>
+      </w:r>
+      <w:proofErr w:type="gramStart"/>
+      <w:r>
+        <w:rPr>
+          <w:rFonts w:ascii="Courier" w:hAnsi="Courier" w:cs="Courier New"/>
+        </w:rPr>
+        <w:t>transmit</w:t>
       </w:r>
       <w:proofErr w:type="spellEnd"/>
       <w:r>
@@ -16538,6 +16961,7 @@
         </w:rPr>
         <w:t>(</w:t>
       </w:r>
+      <w:proofErr w:type="gramEnd"/>
     </w:p>
     <w:p>
       <w:pPr>
@@ -16565,14 +16989,28 @@
         <w:rPr>
           <w:rFonts w:ascii="Courier" w:hAnsi="Courier" w:cs="Courier New"/>
         </w:rPr>
-        <w:t>data_array</w:t>
+        <w:t>data_</w:t>
+      </w:r>
+      <w:proofErr w:type="gramStart"/>
+      <w:r>
+        <w:rPr>
+          <w:rFonts w:ascii="Courier" w:hAnsi="Courier" w:cs="Courier New"/>
+        </w:rPr>
+        <w:t>array</w:t>
       </w:r>
       <w:proofErr w:type="spellEnd"/>
       <w:r>
         <w:rPr>
           <w:rFonts w:ascii="Courier" w:hAnsi="Courier" w:cs="Courier New"/>
         </w:rPr>
-        <w:t xml:space="preserve"> : in </w:t>
+        <w:t xml:space="preserve"> :</w:t>
+      </w:r>
+      <w:proofErr w:type="gramEnd"/>
+      <w:r>
+        <w:rPr>
+          <w:rFonts w:ascii="Courier" w:hAnsi="Courier" w:cs="Courier New"/>
+        </w:rPr>
+        <w:t xml:space="preserve"> in </w:t>
       </w:r>
       <w:proofErr w:type="spellStart"/>
       <w:r>
@@ -16628,7 +17066,21 @@
         <w:rPr>
           <w:rFonts w:ascii="Courier" w:hAnsi="Courier" w:cs="Courier New"/>
         </w:rPr>
-        <w:t xml:space="preserve">        : in string) is</w:t>
+        <w:t xml:space="preserve">      </w:t>
+      </w:r>
+      <w:proofErr w:type="gramStart"/>
+      <w:r>
+        <w:rPr>
+          <w:rFonts w:ascii="Courier" w:hAnsi="Courier" w:cs="Courier New"/>
+        </w:rPr>
+        <w:t xml:space="preserve">  :</w:t>
+      </w:r>
+      <w:proofErr w:type="gramEnd"/>
+      <w:r>
+        <w:rPr>
+          <w:rFonts w:ascii="Courier" w:hAnsi="Courier" w:cs="Courier New"/>
+        </w:rPr>
+        <w:t xml:space="preserve"> in string) is</w:t>
       </w:r>
     </w:p>
     <w:p>
@@ -16682,6 +17134,7 @@
         </w:rPr>
         <w:t>_</w:t>
       </w:r>
+      <w:proofErr w:type="gramStart"/>
       <w:r>
         <w:rPr>
           <w:rFonts w:ascii="Courier" w:hAnsi="Courier" w:cs="Courier New"/>
@@ -16696,6 +17149,7 @@
         <w:t>(</w:t>
       </w:r>
       <w:proofErr w:type="spellStart"/>
+      <w:proofErr w:type="gramEnd"/>
       <w:r>
         <w:rPr>
           <w:rFonts w:ascii="Courier" w:hAnsi="Courier" w:cs="Courier New"/>
@@ -16844,6 +17298,7 @@
         <w:tab/>
       </w:r>
       <w:proofErr w:type="spellStart"/>
+      <w:proofErr w:type="gramStart"/>
       <w:r>
         <w:rPr>
           <w:rFonts w:ascii="Courier" w:hAnsi="Courier" w:cs="Courier New"/>
@@ -16855,7 +17310,14 @@
         <w:rPr>
           <w:rFonts w:ascii="Courier" w:hAnsi="Courier" w:cs="Courier New"/>
         </w:rPr>
-        <w:t xml:space="preserve">,                              -- Clock signal </w:t>
+        <w:t xml:space="preserve">,   </w:t>
+      </w:r>
+      <w:proofErr w:type="gramEnd"/>
+      <w:r>
+        <w:rPr>
+          <w:rFonts w:ascii="Courier" w:hAnsi="Courier" w:cs="Courier New"/>
+        </w:rPr>
+        <w:t xml:space="preserve">                           -- Clock signal </w:t>
       </w:r>
     </w:p>
     <w:p>
@@ -16905,6 +17367,7 @@
         </w:rPr>
         <w:t>_</w:t>
       </w:r>
+      <w:proofErr w:type="gramStart"/>
       <w:r>
         <w:rPr>
           <w:rFonts w:ascii="Courier" w:hAnsi="Courier" w:cs="Courier New"/>
@@ -16922,7 +17385,14 @@
         <w:rPr>
           <w:rFonts w:ascii="Courier" w:hAnsi="Courier" w:cs="Courier New"/>
         </w:rPr>
-        <w:t xml:space="preserve">     </w:t>
+        <w:t xml:space="preserve">   </w:t>
+      </w:r>
+      <w:proofErr w:type="gramEnd"/>
+      <w:r>
+        <w:rPr>
+          <w:rFonts w:ascii="Courier" w:hAnsi="Courier" w:cs="Courier New"/>
+        </w:rPr>
+        <w:t xml:space="preserve">  </w:t>
       </w:r>
       <w:r>
         <w:rPr>
@@ -16987,13 +17457,27 @@
         <w:rPr>
           <w:rFonts w:ascii="Courier" w:hAnsi="Courier" w:cs="Courier New"/>
         </w:rPr>
-        <w:t>C_SCOPE</w:t>
-      </w:r>
+        <w:t>C_</w:t>
+      </w:r>
+      <w:proofErr w:type="gramStart"/>
       <w:r>
         <w:rPr>
           <w:rFonts w:ascii="Courier" w:hAnsi="Courier" w:cs="Courier New"/>
         </w:rPr>
-        <w:t xml:space="preserve">,                </w:t>
+        <w:t>SCOPE</w:t>
+      </w:r>
+      <w:r>
+        <w:rPr>
+          <w:rFonts w:ascii="Courier" w:hAnsi="Courier" w:cs="Courier New"/>
+        </w:rPr>
+        <w:t xml:space="preserve">,   </w:t>
+      </w:r>
+      <w:proofErr w:type="gramEnd"/>
+      <w:r>
+        <w:rPr>
+          <w:rFonts w:ascii="Courier" w:hAnsi="Courier" w:cs="Courier New"/>
+        </w:rPr>
+        <w:t xml:space="preserve">             </w:t>
       </w:r>
       <w:r>
         <w:rPr>
@@ -17065,14 +17549,28 @@
         <w:rPr>
           <w:rFonts w:ascii="Courier" w:hAnsi="Courier" w:cs="Courier New"/>
         </w:rPr>
-        <w:t>_id_panel</w:t>
+        <w:t>_id_</w:t>
+      </w:r>
+      <w:proofErr w:type="gramStart"/>
+      <w:r>
+        <w:rPr>
+          <w:rFonts w:ascii="Courier" w:hAnsi="Courier" w:cs="Courier New"/>
+        </w:rPr>
+        <w:t>panel</w:t>
       </w:r>
       <w:proofErr w:type="spellEnd"/>
       <w:r>
         <w:rPr>
           <w:rFonts w:ascii="Courier" w:hAnsi="Courier" w:cs="Courier New"/>
         </w:rPr>
-        <w:t>,              --</w:t>
+        <w:t xml:space="preserve">,   </w:t>
+      </w:r>
+      <w:proofErr w:type="gramEnd"/>
+      <w:r>
+        <w:rPr>
+          <w:rFonts w:ascii="Courier" w:hAnsi="Courier" w:cs="Courier New"/>
+        </w:rPr>
+        <w:t xml:space="preserve">           --</w:t>
       </w:r>
       <w:r>
         <w:rPr>
@@ -17147,12 +17645,14 @@
         </w:rPr>
         <w:t>_CONFIG_LOCAL</w:t>
       </w:r>
+      <w:proofErr w:type="gramStart"/>
       <w:r>
         <w:rPr>
           <w:rFonts w:ascii="Courier" w:hAnsi="Courier" w:cs="Courier New"/>
         </w:rPr>
         <w:t xml:space="preserve">);   </w:t>
       </w:r>
+      <w:proofErr w:type="gramEnd"/>
       <w:r>
         <w:rPr>
           <w:rFonts w:ascii="Courier" w:hAnsi="Courier" w:cs="Courier New"/>
@@ -17205,8 +17705,16 @@
         <w:rPr>
           <w:rFonts w:ascii="Courier" w:hAnsi="Courier" w:cs="Courier New"/>
         </w:rPr>
-        <w:t xml:space="preserve">    end;</w:t>
-      </w:r>
+        <w:t xml:space="preserve">    </w:t>
+      </w:r>
+      <w:proofErr w:type="gramStart"/>
+      <w:r>
+        <w:rPr>
+          <w:rFonts w:ascii="Courier" w:hAnsi="Courier" w:cs="Courier New"/>
+        </w:rPr>
+        <w:t>end;</w:t>
+      </w:r>
+      <w:proofErr w:type="gramEnd"/>
     </w:p>
     <w:p>
       <w:pPr>
@@ -17238,8 +17746,13 @@
         </w:numPr>
       </w:pPr>
       <w:r>
-        <w:t>Set up defaults for constants. May be different for two overloads of the same BFM</w:t>
-      </w:r>
+        <w:t xml:space="preserve">Set up defaults for constants. May be different for two overloads of the same </w:t>
+      </w:r>
+      <w:proofErr w:type="gramStart"/>
+      <w:r>
+        <w:t>BFM</w:t>
+      </w:r>
+      <w:proofErr w:type="gramEnd"/>
     </w:p>
     <w:p>
       <w:pPr>
@@ -17258,7 +17771,15 @@
       </w:r>
       <w:proofErr w:type="spellEnd"/>
       <w:r>
-        <w:t xml:space="preserve"> to allow dedicated verbosity control  </w:t>
+        <w:t xml:space="preserve"> to allow dedicated verbosity </w:t>
+      </w:r>
+      <w:proofErr w:type="gramStart"/>
+      <w:r>
+        <w:t>control</w:t>
+      </w:r>
+      <w:proofErr w:type="gramEnd"/>
+      <w:r>
+        <w:t xml:space="preserve">  </w:t>
       </w:r>
     </w:p>
     <w:p/>
@@ -17485,7 +18006,7 @@
           </mc:Choice>
           <mc:Fallback>
             <w:pict>
-              <v:shape w14:anchorId="199BDFDD" id="Tekstboks 4" o:spid="_x0000_s1029" type="#_x0000_t202" style="position:absolute;margin-left:79.1pt;margin-top:11.4pt;width:663.65pt;height:31.05pt;z-index:251655680;visibility:visible;mso-wrap-style:square;mso-width-percent:0;mso-height-percent:0;mso-wrap-distance-left:9pt;mso-wrap-distance-top:0;mso-wrap-distance-right:9pt;mso-wrap-distance-bottom:0;mso-position-horizontal:absolute;mso-position-horizontal-relative:text;mso-position-vertical:absolute;mso-position-vertical-relative:text;mso-width-percent:0;mso-height-percent:0;mso-width-relative:margin;mso-height-relative:margin;v-text-anchor:top" o:gfxdata="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" filled="f" stroked="f">
+              <v:shape w14:anchorId="199BDFDD" id="Tekstboks 4" o:spid="_x0000_s1029" type="#_x0000_t202" style="position:absolute;margin-left:79.1pt;margin-top:11.4pt;width:663.65pt;height:31.05pt;z-index:251655680;visibility:visible;mso-wrap-style:square;mso-width-percent:0;mso-height-percent:0;mso-wrap-distance-left:9pt;mso-wrap-distance-top:0;mso-wrap-distance-right:9pt;mso-wrap-distance-bottom:0;mso-position-horizontal:absolute;mso-position-horizontal-relative:text;mso-position-vertical:absolute;mso-position-vertical-relative:text;mso-width-percent:0;mso-height-percent:0;mso-width-relative:margin;mso-height-relative:margin;v-text-anchor:top" o:gfxdata="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" filled="f" stroked="f">
                 <v:textbox>
                   <w:txbxContent>
                     <w:p>
@@ -17627,7 +18148,7 @@
           </mc:Choice>
           <mc:Fallback>
             <w:pict>
-              <v:shape w14:anchorId="6B7D54B5" id="Tekstboks 5" o:spid="_x0000_s1030" type="#_x0000_t202" style="position:absolute;margin-left:-6.85pt;margin-top:7.5pt;width:77.3pt;height:34.45pt;z-index:251657728;visibility:visible;mso-wrap-style:square;mso-width-percent:0;mso-height-percent:0;mso-wrap-distance-left:9pt;mso-wrap-distance-top:0;mso-wrap-distance-right:9pt;mso-wrap-distance-bottom:0;mso-position-horizontal:absolute;mso-position-horizontal-relative:text;mso-position-vertical:absolute;mso-position-vertical-relative:text;mso-width-percent:0;mso-height-percent:0;mso-width-relative:margin;mso-height-relative:margin;v-text-anchor:top" o:gfxdata="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" filled="f" stroked="f">
+              <v:shape w14:anchorId="6B7D54B5" id="Tekstboks 5" o:spid="_x0000_s1030" type="#_x0000_t202" style="position:absolute;margin-left:-6.85pt;margin-top:7.5pt;width:77.3pt;height:34.45pt;z-index:251657728;visibility:visible;mso-wrap-style:square;mso-width-percent:0;mso-height-percent:0;mso-wrap-distance-left:9pt;mso-wrap-distance-top:0;mso-wrap-distance-right:9pt;mso-wrap-distance-bottom:0;mso-position-horizontal:absolute;mso-position-horizontal-relative:text;mso-position-vertical:absolute;mso-position-vertical-relative:text;mso-width-percent:0;mso-height-percent:0;mso-width-relative:margin;mso-height-relative:margin;v-text-anchor:top" o:gfxdata="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" filled="f" stroked="f">
                 <v:textbox>
                   <w:txbxContent>
                     <w:p>
@@ -17688,7 +18209,7 @@
 </file>
 
 <file path=word/endnotes.xml><?xml version="1.0" encoding="utf-8"?>
-<w:endnotes xmlns:wpc="http://schemas.microsoft.com/office/word/2010/wordprocessingCanvas" xmlns:cx="http://schemas.microsoft.com/office/drawing/2014/chartex" xmlns:cx1="http://schemas.microsoft.com/office/drawing/2015/9/8/chartex" xmlns:cx2="http://schemas.microsoft.com/office/drawing/2015/10/21/chartex" xmlns:cx3="http://schemas.microsoft.com/office/drawing/2016/5/9/chartex" xmlns:cx4="http://schemas.microsoft.com/office/drawing/2016/5/10/chartex" xmlns:cx5="http://schemas.microsoft.com/office/drawing/2016/5/11/chartex" xmlns:cx6="http://schemas.microsoft.com/office/drawing/2016/5/12/chartex" xmlns:cx7="http://schemas.microsoft.com/office/drawing/2016/5/13/chartex" xmlns:cx8="http://schemas.microsoft.com/office/drawing/2016/5/14/chartex" xmlns:mc="http://schemas.openxmlformats.org/markup-compatibility/2006" xmlns:aink="http://schemas.microsoft.com/office/drawing/2016/ink" xmlns:am3d="http://schemas.microsoft.com/office/drawing/2017/model3d" xmlns:o="urn:schemas-microsoft-com:office:office" xmlns:r="http://schemas.openxmlformats.org/officeDocument/2006/relationships" xmlns:m="http://schemas.openxmlformats.org/officeDocument/2006/math" xmlns:v="urn:schemas-microsoft-com:vml" xmlns:wp14="http://schemas.microsoft.com/office/word/2010/wordprocessingDrawing" xmlns:wp="http://schemas.openxmlformats.org/drawingml/2006/wordprocessingDrawing" xmlns:w10="urn:schemas-microsoft-com:office:word" xmlns:w="http://schemas.openxmlformats.org/wordprocessingml/2006/main" xmlns:w14="http://schemas.microsoft.com/office/word/2010/wordml" xmlns:w15="http://schemas.microsoft.com/office/word/2012/wordml" xmlns:w16cex="http://schemas.microsoft.com/office/word/2018/wordml/cex" xmlns:w16cid="http://schemas.microsoft.com/office/word/2016/wordml/cid" xmlns:w16="http://schemas.microsoft.com/office/word/2018/wordml" xmlns:w16se="http://schemas.microsoft.com/office/word/2015/wordml/symex" xmlns:wpg="http://schemas.microsoft.com/office/word/2010/wordprocessingGroup" xmlns:wpi="http://schemas.microsoft.com/office/word/2010/wordprocessingInk" xmlns:wne="http://schemas.microsoft.com/office/word/2006/wordml" xmlns:wps="http://schemas.microsoft.com/office/word/2010/wordprocessingShape" mc:Ignorable="w14 w15 w16se w16cid w16 w16cex wp14">
+<w:endnotes xmlns:wpc="http://schemas.microsoft.com/office/word/2010/wordprocessingCanvas" xmlns:cx="http://schemas.microsoft.com/office/drawing/2014/chartex" xmlns:cx1="http://schemas.microsoft.com/office/drawing/2015/9/8/chartex" xmlns:cx2="http://schemas.microsoft.com/office/drawing/2015/10/21/chartex" xmlns:cx3="http://schemas.microsoft.com/office/drawing/2016/5/9/chartex" xmlns:cx4="http://schemas.microsoft.com/office/drawing/2016/5/10/chartex" xmlns:cx5="http://schemas.microsoft.com/office/drawing/2016/5/11/chartex" xmlns:cx6="http://schemas.microsoft.com/office/drawing/2016/5/12/chartex" xmlns:cx7="http://schemas.microsoft.com/office/drawing/2016/5/13/chartex" xmlns:cx8="http://schemas.microsoft.com/office/drawing/2016/5/14/chartex" xmlns:mc="http://schemas.openxmlformats.org/markup-compatibility/2006" xmlns:aink="http://schemas.microsoft.com/office/drawing/2016/ink" xmlns:am3d="http://schemas.microsoft.com/office/drawing/2017/model3d" xmlns:o="urn:schemas-microsoft-com:office:office" xmlns:oel="http://schemas.microsoft.com/office/2019/extlst" xmlns:r="http://schemas.openxmlformats.org/officeDocument/2006/relationships" xmlns:m="http://schemas.openxmlformats.org/officeDocument/2006/math" xmlns:v="urn:schemas-microsoft-com:vml" xmlns:wp14="http://schemas.microsoft.com/office/word/2010/wordprocessingDrawing" xmlns:wp="http://schemas.openxmlformats.org/drawingml/2006/wordprocessingDrawing" xmlns:w10="urn:schemas-microsoft-com:office:word" xmlns:w="http://schemas.openxmlformats.org/wordprocessingml/2006/main" xmlns:w14="http://schemas.microsoft.com/office/word/2010/wordml" xmlns:w15="http://schemas.microsoft.com/office/word/2012/wordml" xmlns:w16cex="http://schemas.microsoft.com/office/word/2018/wordml/cex" xmlns:w16cid="http://schemas.microsoft.com/office/word/2016/wordml/cid" xmlns:w16="http://schemas.microsoft.com/office/word/2018/wordml" xmlns:w16du="http://schemas.microsoft.com/office/word/2023/wordml/word16du" xmlns:w16sdtdh="http://schemas.microsoft.com/office/word/2020/wordml/sdtdatahash" xmlns:w16se="http://schemas.microsoft.com/office/word/2015/wordml/symex" xmlns:wpg="http://schemas.microsoft.com/office/word/2010/wordprocessingGroup" xmlns:wpi="http://schemas.microsoft.com/office/word/2010/wordprocessingInk" xmlns:wne="http://schemas.microsoft.com/office/word/2006/wordml" xmlns:wps="http://schemas.microsoft.com/office/word/2010/wordprocessingShape" mc:Ignorable="w14 w15 w16se w16cid w16 w16cex w16sdtdh wp14">
   <w:endnote w:type="separator" w:id="-1">
     <w:p>
       <w:pPr>
@@ -17727,7 +18248,7 @@
 </file>
 
 <file path=word/footer1.xml><?xml version="1.0" encoding="utf-8"?>
-<w:ftr xmlns:wpc="http://schemas.microsoft.com/office/word/2010/wordprocessingCanvas" xmlns:cx="http://schemas.microsoft.com/office/drawing/2014/chartex" xmlns:cx1="http://schemas.microsoft.com/office/drawing/2015/9/8/chartex" xmlns:cx2="http://schemas.microsoft.com/office/drawing/2015/10/21/chartex" xmlns:cx3="http://schemas.microsoft.com/office/drawing/2016/5/9/chartex" xmlns:cx4="http://schemas.microsoft.com/office/drawing/2016/5/10/chartex" xmlns:cx5="http://schemas.microsoft.com/office/drawing/2016/5/11/chartex" xmlns:cx6="http://schemas.microsoft.com/office/drawing/2016/5/12/chartex" xmlns:cx7="http://schemas.microsoft.com/office/drawing/2016/5/13/chartex" xmlns:cx8="http://schemas.microsoft.com/office/drawing/2016/5/14/chartex" xmlns:mc="http://schemas.openxmlformats.org/markup-compatibility/2006" xmlns:aink="http://schemas.microsoft.com/office/drawing/2016/ink" xmlns:am3d="http://schemas.microsoft.com/office/drawing/2017/model3d" xmlns:o="urn:schemas-microsoft-com:office:office" xmlns:r="http://schemas.openxmlformats.org/officeDocument/2006/relationships" xmlns:m="http://schemas.openxmlformats.org/officeDocument/2006/math" xmlns:v="urn:schemas-microsoft-com:vml" xmlns:wp14="http://schemas.microsoft.com/office/word/2010/wordprocessingDrawing" xmlns:wp="http://schemas.openxmlformats.org/drawingml/2006/wordprocessingDrawing" xmlns:w10="urn:schemas-microsoft-com:office:word" xmlns:w="http://schemas.openxmlformats.org/wordprocessingml/2006/main" xmlns:w14="http://schemas.microsoft.com/office/word/2010/wordml" xmlns:w15="http://schemas.microsoft.com/office/word/2012/wordml" xmlns:w16cex="http://schemas.microsoft.com/office/word/2018/wordml/cex" xmlns:w16cid="http://schemas.microsoft.com/office/word/2016/wordml/cid" xmlns:w16="http://schemas.microsoft.com/office/word/2018/wordml" xmlns:w16se="http://schemas.microsoft.com/office/word/2015/wordml/symex" xmlns:wpg="http://schemas.microsoft.com/office/word/2010/wordprocessingGroup" xmlns:wpi="http://schemas.microsoft.com/office/word/2010/wordprocessingInk" xmlns:wne="http://schemas.microsoft.com/office/word/2006/wordml" xmlns:wps="http://schemas.microsoft.com/office/word/2010/wordprocessingShape" mc:Ignorable="w14 w15 w16se w16cid w16 w16cex wp14">
+<w:ftr xmlns:wpc="http://schemas.microsoft.com/office/word/2010/wordprocessingCanvas" xmlns:cx="http://schemas.microsoft.com/office/drawing/2014/chartex" xmlns:cx1="http://schemas.microsoft.com/office/drawing/2015/9/8/chartex" xmlns:cx2="http://schemas.microsoft.com/office/drawing/2015/10/21/chartex" xmlns:cx3="http://schemas.microsoft.com/office/drawing/2016/5/9/chartex" xmlns:cx4="http://schemas.microsoft.com/office/drawing/2016/5/10/chartex" xmlns:cx5="http://schemas.microsoft.com/office/drawing/2016/5/11/chartex" xmlns:cx6="http://schemas.microsoft.com/office/drawing/2016/5/12/chartex" xmlns:cx7="http://schemas.microsoft.com/office/drawing/2016/5/13/chartex" xmlns:cx8="http://schemas.microsoft.com/office/drawing/2016/5/14/chartex" xmlns:mc="http://schemas.openxmlformats.org/markup-compatibility/2006" xmlns:aink="http://schemas.microsoft.com/office/drawing/2016/ink" xmlns:am3d="http://schemas.microsoft.com/office/drawing/2017/model3d" xmlns:o="urn:schemas-microsoft-com:office:office" xmlns:oel="http://schemas.microsoft.com/office/2019/extlst" xmlns:r="http://schemas.openxmlformats.org/officeDocument/2006/relationships" xmlns:m="http://schemas.openxmlformats.org/officeDocument/2006/math" xmlns:v="urn:schemas-microsoft-com:vml" xmlns:wp14="http://schemas.microsoft.com/office/word/2010/wordprocessingDrawing" xmlns:wp="http://schemas.openxmlformats.org/drawingml/2006/wordprocessingDrawing" xmlns:w10="urn:schemas-microsoft-com:office:word" xmlns:w="http://schemas.openxmlformats.org/wordprocessingml/2006/main" xmlns:w14="http://schemas.microsoft.com/office/word/2010/wordml" xmlns:w15="http://schemas.microsoft.com/office/word/2012/wordml" xmlns:w16cex="http://schemas.microsoft.com/office/word/2018/wordml/cex" xmlns:w16cid="http://schemas.microsoft.com/office/word/2016/wordml/cid" xmlns:w16="http://schemas.microsoft.com/office/word/2018/wordml" xmlns:w16du="http://schemas.microsoft.com/office/word/2023/wordml/word16du" xmlns:w16sdtdh="http://schemas.microsoft.com/office/word/2020/wordml/sdtdatahash" xmlns:w16se="http://schemas.microsoft.com/office/word/2015/wordml/symex" xmlns:wpg="http://schemas.microsoft.com/office/word/2010/wordprocessingGroup" xmlns:wpi="http://schemas.microsoft.com/office/word/2010/wordprocessingInk" xmlns:wne="http://schemas.microsoft.com/office/word/2006/wordml" xmlns:wps="http://schemas.microsoft.com/office/word/2010/wordprocessingShape" mc:Ignorable="w14 w15 w16se w16cid w16 w16cex w16sdtdh wp14">
   <w:p>
     <w:pPr>
       <w:pStyle w:val="Footer"/>
@@ -17765,7 +18286,7 @@
 </file>
 
 <file path=word/footer2.xml><?xml version="1.0" encoding="utf-8"?>
-<w:ftr xmlns:wpc="http://schemas.microsoft.com/office/word/2010/wordprocessingCanvas" xmlns:cx="http://schemas.microsoft.com/office/drawing/2014/chartex" xmlns:cx1="http://schemas.microsoft.com/office/drawing/2015/9/8/chartex" xmlns:cx2="http://schemas.microsoft.com/office/drawing/2015/10/21/chartex" xmlns:cx3="http://schemas.microsoft.com/office/drawing/2016/5/9/chartex" xmlns:cx4="http://schemas.microsoft.com/office/drawing/2016/5/10/chartex" xmlns:cx5="http://schemas.microsoft.com/office/drawing/2016/5/11/chartex" xmlns:cx6="http://schemas.microsoft.com/office/drawing/2016/5/12/chartex" xmlns:cx7="http://schemas.microsoft.com/office/drawing/2016/5/13/chartex" xmlns:cx8="http://schemas.microsoft.com/office/drawing/2016/5/14/chartex" xmlns:mc="http://schemas.openxmlformats.org/markup-compatibility/2006" xmlns:aink="http://schemas.microsoft.com/office/drawing/2016/ink" xmlns:am3d="http://schemas.microsoft.com/office/drawing/2017/model3d" xmlns:o="urn:schemas-microsoft-com:office:office" xmlns:r="http://schemas.openxmlformats.org/officeDocument/2006/relationships" xmlns:m="http://schemas.openxmlformats.org/officeDocument/2006/math" xmlns:v="urn:schemas-microsoft-com:vml" xmlns:wp14="http://schemas.microsoft.com/office/word/2010/wordprocessingDrawing" xmlns:wp="http://schemas.openxmlformats.org/drawingml/2006/wordprocessingDrawing" xmlns:w10="urn:schemas-microsoft-com:office:word" xmlns:w="http://schemas.openxmlformats.org/wordprocessingml/2006/main" xmlns:w14="http://schemas.microsoft.com/office/word/2010/wordml" xmlns:w15="http://schemas.microsoft.com/office/word/2012/wordml" xmlns:w16cex="http://schemas.microsoft.com/office/word/2018/wordml/cex" xmlns:w16cid="http://schemas.microsoft.com/office/word/2016/wordml/cid" xmlns:w16="http://schemas.microsoft.com/office/word/2018/wordml" xmlns:w16se="http://schemas.microsoft.com/office/word/2015/wordml/symex" xmlns:wpg="http://schemas.microsoft.com/office/word/2010/wordprocessingGroup" xmlns:wpi="http://schemas.microsoft.com/office/word/2010/wordprocessingInk" xmlns:wne="http://schemas.microsoft.com/office/word/2006/wordml" xmlns:wps="http://schemas.microsoft.com/office/word/2010/wordprocessingShape" mc:Ignorable="w14 w15 w16se w16cid w16 w16cex wp14">
+<w:ftr xmlns:wpc="http://schemas.microsoft.com/office/word/2010/wordprocessingCanvas" xmlns:cx="http://schemas.microsoft.com/office/drawing/2014/chartex" xmlns:cx1="http://schemas.microsoft.com/office/drawing/2015/9/8/chartex" xmlns:cx2="http://schemas.microsoft.com/office/drawing/2015/10/21/chartex" xmlns:cx3="http://schemas.microsoft.com/office/drawing/2016/5/9/chartex" xmlns:cx4="http://schemas.microsoft.com/office/drawing/2016/5/10/chartex" xmlns:cx5="http://schemas.microsoft.com/office/drawing/2016/5/11/chartex" xmlns:cx6="http://schemas.microsoft.com/office/drawing/2016/5/12/chartex" xmlns:cx7="http://schemas.microsoft.com/office/drawing/2016/5/13/chartex" xmlns:cx8="http://schemas.microsoft.com/office/drawing/2016/5/14/chartex" xmlns:mc="http://schemas.openxmlformats.org/markup-compatibility/2006" xmlns:aink="http://schemas.microsoft.com/office/drawing/2016/ink" xmlns:am3d="http://schemas.microsoft.com/office/drawing/2017/model3d" xmlns:o="urn:schemas-microsoft-com:office:office" xmlns:oel="http://schemas.microsoft.com/office/2019/extlst" xmlns:r="http://schemas.openxmlformats.org/officeDocument/2006/relationships" xmlns:m="http://schemas.openxmlformats.org/officeDocument/2006/math" xmlns:v="urn:schemas-microsoft-com:vml" xmlns:wp14="http://schemas.microsoft.com/office/word/2010/wordprocessingDrawing" xmlns:wp="http://schemas.openxmlformats.org/drawingml/2006/wordprocessingDrawing" xmlns:w10="urn:schemas-microsoft-com:office:word" xmlns:w="http://schemas.openxmlformats.org/wordprocessingml/2006/main" xmlns:w14="http://schemas.microsoft.com/office/word/2010/wordml" xmlns:w15="http://schemas.microsoft.com/office/word/2012/wordml" xmlns:w16cex="http://schemas.microsoft.com/office/word/2018/wordml/cex" xmlns:w16cid="http://schemas.microsoft.com/office/word/2016/wordml/cid" xmlns:w16="http://schemas.microsoft.com/office/word/2018/wordml" xmlns:w16du="http://schemas.microsoft.com/office/word/2023/wordml/word16du" xmlns:w16sdtdh="http://schemas.microsoft.com/office/word/2020/wordml/sdtdatahash" xmlns:w16se="http://schemas.microsoft.com/office/word/2015/wordml/symex" xmlns:wpg="http://schemas.microsoft.com/office/word/2010/wordprocessingGroup" xmlns:wpi="http://schemas.microsoft.com/office/word/2010/wordprocessingInk" xmlns:wne="http://schemas.microsoft.com/office/word/2006/wordml" xmlns:wps="http://schemas.microsoft.com/office/word/2010/wordprocessingShape" mc:Ignorable="w14 w15 w16se w16cid w16 w16cex w16sdtdh wp14">
   <w:p>
     <w:pPr>
       <w:pStyle w:val="Footer"/>
@@ -18063,7 +18584,7 @@
               <w:sz w:val="14"/>
               <w:lang w:val="en-US"/>
             </w:rPr>
-            <w:t>2020-05-28</w:t>
+            <w:t>2023-04-25</w:t>
           </w:r>
           <w:r>
             <w:rPr>
@@ -18179,7 +18700,7 @@
 </file>
 
 <file path=word/footer3.xml><?xml version="1.0" encoding="utf-8"?>
-<w:ftr xmlns:wpc="http://schemas.microsoft.com/office/word/2010/wordprocessingCanvas" xmlns:cx="http://schemas.microsoft.com/office/drawing/2014/chartex" xmlns:cx1="http://schemas.microsoft.com/office/drawing/2015/9/8/chartex" xmlns:cx2="http://schemas.microsoft.com/office/drawing/2015/10/21/chartex" xmlns:cx3="http://schemas.microsoft.com/office/drawing/2016/5/9/chartex" xmlns:cx4="http://schemas.microsoft.com/office/drawing/2016/5/10/chartex" xmlns:cx5="http://schemas.microsoft.com/office/drawing/2016/5/11/chartex" xmlns:cx6="http://schemas.microsoft.com/office/drawing/2016/5/12/chartex" xmlns:cx7="http://schemas.microsoft.com/office/drawing/2016/5/13/chartex" xmlns:cx8="http://schemas.microsoft.com/office/drawing/2016/5/14/chartex" xmlns:mc="http://schemas.openxmlformats.org/markup-compatibility/2006" xmlns:aink="http://schemas.microsoft.com/office/drawing/2016/ink" xmlns:am3d="http://schemas.microsoft.com/office/drawing/2017/model3d" xmlns:o="urn:schemas-microsoft-com:office:office" xmlns:r="http://schemas.openxmlformats.org/officeDocument/2006/relationships" xmlns:m="http://schemas.openxmlformats.org/officeDocument/2006/math" xmlns:v="urn:schemas-microsoft-com:vml" xmlns:wp14="http://schemas.microsoft.com/office/word/2010/wordprocessingDrawing" xmlns:wp="http://schemas.openxmlformats.org/drawingml/2006/wordprocessingDrawing" xmlns:w10="urn:schemas-microsoft-com:office:word" xmlns:w="http://schemas.openxmlformats.org/wordprocessingml/2006/main" xmlns:w14="http://schemas.microsoft.com/office/word/2010/wordml" xmlns:w15="http://schemas.microsoft.com/office/word/2012/wordml" xmlns:w16cex="http://schemas.microsoft.com/office/word/2018/wordml/cex" xmlns:w16cid="http://schemas.microsoft.com/office/word/2016/wordml/cid" xmlns:w16="http://schemas.microsoft.com/office/word/2018/wordml" xmlns:w16se="http://schemas.microsoft.com/office/word/2015/wordml/symex" xmlns:wpg="http://schemas.microsoft.com/office/word/2010/wordprocessingGroup" xmlns:wpi="http://schemas.microsoft.com/office/word/2010/wordprocessingInk" xmlns:wne="http://schemas.microsoft.com/office/word/2006/wordml" xmlns:wps="http://schemas.microsoft.com/office/word/2010/wordprocessingShape" mc:Ignorable="w14 w15 w16se w16cid w16 w16cex wp14">
+<w:ftr xmlns:wpc="http://schemas.microsoft.com/office/word/2010/wordprocessingCanvas" xmlns:cx="http://schemas.microsoft.com/office/drawing/2014/chartex" xmlns:cx1="http://schemas.microsoft.com/office/drawing/2015/9/8/chartex" xmlns:cx2="http://schemas.microsoft.com/office/drawing/2015/10/21/chartex" xmlns:cx3="http://schemas.microsoft.com/office/drawing/2016/5/9/chartex" xmlns:cx4="http://schemas.microsoft.com/office/drawing/2016/5/10/chartex" xmlns:cx5="http://schemas.microsoft.com/office/drawing/2016/5/11/chartex" xmlns:cx6="http://schemas.microsoft.com/office/drawing/2016/5/12/chartex" xmlns:cx7="http://schemas.microsoft.com/office/drawing/2016/5/13/chartex" xmlns:cx8="http://schemas.microsoft.com/office/drawing/2016/5/14/chartex" xmlns:mc="http://schemas.openxmlformats.org/markup-compatibility/2006" xmlns:aink="http://schemas.microsoft.com/office/drawing/2016/ink" xmlns:am3d="http://schemas.microsoft.com/office/drawing/2017/model3d" xmlns:o="urn:schemas-microsoft-com:office:office" xmlns:oel="http://schemas.microsoft.com/office/2019/extlst" xmlns:r="http://schemas.openxmlformats.org/officeDocument/2006/relationships" xmlns:m="http://schemas.openxmlformats.org/officeDocument/2006/math" xmlns:v="urn:schemas-microsoft-com:vml" xmlns:wp14="http://schemas.microsoft.com/office/word/2010/wordprocessingDrawing" xmlns:wp="http://schemas.openxmlformats.org/drawingml/2006/wordprocessingDrawing" xmlns:w10="urn:schemas-microsoft-com:office:word" xmlns:w="http://schemas.openxmlformats.org/wordprocessingml/2006/main" xmlns:w14="http://schemas.microsoft.com/office/word/2010/wordml" xmlns:w15="http://schemas.microsoft.com/office/word/2012/wordml" xmlns:w16cex="http://schemas.microsoft.com/office/word/2018/wordml/cex" xmlns:w16cid="http://schemas.microsoft.com/office/word/2016/wordml/cid" xmlns:w16="http://schemas.microsoft.com/office/word/2018/wordml" xmlns:w16du="http://schemas.microsoft.com/office/word/2023/wordml/word16du" xmlns:w16sdtdh="http://schemas.microsoft.com/office/word/2020/wordml/sdtdatahash" xmlns:w16se="http://schemas.microsoft.com/office/word/2015/wordml/symex" xmlns:wpg="http://schemas.microsoft.com/office/word/2010/wordprocessingGroup" xmlns:wpi="http://schemas.microsoft.com/office/word/2010/wordprocessingInk" xmlns:wne="http://schemas.microsoft.com/office/word/2006/wordml" xmlns:wps="http://schemas.microsoft.com/office/word/2010/wordprocessingShape" mc:Ignorable="w14 w15 w16se w16cid w16 w16cex w16sdtdh wp14">
   <w:p>
     <w:pPr>
       <w:rPr>
@@ -18293,7 +18814,7 @@
               <v:stroke joinstyle="miter"/>
               <v:path gradientshapeok="t" o:connecttype="rect"/>
             </v:shapetype>
-            <v:shape id="Tekstboks 6" o:spid="_x0000_s1031" type="#_x0000_t202" style="position:absolute;margin-left:640.7pt;margin-top:-5.4pt;width:149.4pt;height:24.95pt;z-index:251659264;visibility:visible;mso-wrap-style:square;mso-width-percent:0;mso-height-percent:0;mso-wrap-distance-left:9pt;mso-wrap-distance-top:0;mso-wrap-distance-right:9pt;mso-wrap-distance-bottom:0;mso-position-horizontal:absolute;mso-position-horizontal-relative:text;mso-position-vertical:absolute;mso-position-vertical-relative:text;mso-width-percent:0;mso-height-percent:0;mso-width-relative:margin;mso-height-relative:margin;v-text-anchor:top" o:gfxdata="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" filled="f" stroked="f">
+            <v:shape id="Tekstboks 6" o:spid="_x0000_s1031" type="#_x0000_t202" style="position:absolute;margin-left:640.7pt;margin-top:-5.4pt;width:149.4pt;height:24.95pt;z-index:251659264;visibility:visible;mso-wrap-style:square;mso-width-percent:0;mso-height-percent:0;mso-wrap-distance-left:9pt;mso-wrap-distance-top:0;mso-wrap-distance-right:9pt;mso-wrap-distance-bottom:0;mso-position-horizontal:absolute;mso-position-horizontal-relative:text;mso-position-vertical:absolute;mso-position-vertical-relative:text;mso-width-percent:0;mso-height-percent:0;mso-width-relative:margin;mso-height-relative:margin;v-text-anchor:top" o:gfxdata="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" filled="f" stroked="f">
               <v:textbox>
                 <w:txbxContent>
                   <w:p>
@@ -18413,7 +18934,7 @@
 </file>
 
 <file path=word/footnotes.xml><?xml version="1.0" encoding="utf-8"?>
-<w:footnotes xmlns:wpc="http://schemas.microsoft.com/office/word/2010/wordprocessingCanvas" xmlns:cx="http://schemas.microsoft.com/office/drawing/2014/chartex" xmlns:cx1="http://schemas.microsoft.com/office/drawing/2015/9/8/chartex" xmlns:cx2="http://schemas.microsoft.com/office/drawing/2015/10/21/chartex" xmlns:cx3="http://schemas.microsoft.com/office/drawing/2016/5/9/chartex" xmlns:cx4="http://schemas.microsoft.com/office/drawing/2016/5/10/chartex" xmlns:cx5="http://schemas.microsoft.com/office/drawing/2016/5/11/chartex" xmlns:cx6="http://schemas.microsoft.com/office/drawing/2016/5/12/chartex" xmlns:cx7="http://schemas.microsoft.com/office/drawing/2016/5/13/chartex" xmlns:cx8="http://schemas.microsoft.com/office/drawing/2016/5/14/chartex" xmlns:mc="http://schemas.openxmlformats.org/markup-compatibility/2006" xmlns:aink="http://schemas.microsoft.com/office/drawing/2016/ink" xmlns:am3d="http://schemas.microsoft.com/office/drawing/2017/model3d" xmlns:o="urn:schemas-microsoft-com:office:office" xmlns:r="http://schemas.openxmlformats.org/officeDocument/2006/relationships" xmlns:m="http://schemas.openxmlformats.org/officeDocument/2006/math" xmlns:v="urn:schemas-microsoft-com:vml" xmlns:wp14="http://schemas.microsoft.com/office/word/2010/wordprocessingDrawing" xmlns:wp="http://schemas.openxmlformats.org/drawingml/2006/wordprocessingDrawing" xmlns:w10="urn:schemas-microsoft-com:office:word" xmlns:w="http://schemas.openxmlformats.org/wordprocessingml/2006/main" xmlns:w14="http://schemas.microsoft.com/office/word/2010/wordml" xmlns:w15="http://schemas.microsoft.com/office/word/2012/wordml" xmlns:w16cex="http://schemas.microsoft.com/office/word/2018/wordml/cex" xmlns:w16cid="http://schemas.microsoft.com/office/word/2016/wordml/cid" xmlns:w16="http://schemas.microsoft.com/office/word/2018/wordml" xmlns:w16se="http://schemas.microsoft.com/office/word/2015/wordml/symex" xmlns:wpg="http://schemas.microsoft.com/office/word/2010/wordprocessingGroup" xmlns:wpi="http://schemas.microsoft.com/office/word/2010/wordprocessingInk" xmlns:wne="http://schemas.microsoft.com/office/word/2006/wordml" xmlns:wps="http://schemas.microsoft.com/office/word/2010/wordprocessingShape" mc:Ignorable="w14 w15 w16se w16cid w16 w16cex wp14">
+<w:footnotes xmlns:wpc="http://schemas.microsoft.com/office/word/2010/wordprocessingCanvas" xmlns:cx="http://schemas.microsoft.com/office/drawing/2014/chartex" xmlns:cx1="http://schemas.microsoft.com/office/drawing/2015/9/8/chartex" xmlns:cx2="http://schemas.microsoft.com/office/drawing/2015/10/21/chartex" xmlns:cx3="http://schemas.microsoft.com/office/drawing/2016/5/9/chartex" xmlns:cx4="http://schemas.microsoft.com/office/drawing/2016/5/10/chartex" xmlns:cx5="http://schemas.microsoft.com/office/drawing/2016/5/11/chartex" xmlns:cx6="http://schemas.microsoft.com/office/drawing/2016/5/12/chartex" xmlns:cx7="http://schemas.microsoft.com/office/drawing/2016/5/13/chartex" xmlns:cx8="http://schemas.microsoft.com/office/drawing/2016/5/14/chartex" xmlns:mc="http://schemas.openxmlformats.org/markup-compatibility/2006" xmlns:aink="http://schemas.microsoft.com/office/drawing/2016/ink" xmlns:am3d="http://schemas.microsoft.com/office/drawing/2017/model3d" xmlns:o="urn:schemas-microsoft-com:office:office" xmlns:oel="http://schemas.microsoft.com/office/2019/extlst" xmlns:r="http://schemas.openxmlformats.org/officeDocument/2006/relationships" xmlns:m="http://schemas.openxmlformats.org/officeDocument/2006/math" xmlns:v="urn:schemas-microsoft-com:vml" xmlns:wp14="http://schemas.microsoft.com/office/word/2010/wordprocessingDrawing" xmlns:wp="http://schemas.openxmlformats.org/drawingml/2006/wordprocessingDrawing" xmlns:w10="urn:schemas-microsoft-com:office:word" xmlns:w="http://schemas.openxmlformats.org/wordprocessingml/2006/main" xmlns:w14="http://schemas.microsoft.com/office/word/2010/wordml" xmlns:w15="http://schemas.microsoft.com/office/word/2012/wordml" xmlns:w16cex="http://schemas.microsoft.com/office/word/2018/wordml/cex" xmlns:w16cid="http://schemas.microsoft.com/office/word/2016/wordml/cid" xmlns:w16="http://schemas.microsoft.com/office/word/2018/wordml" xmlns:w16du="http://schemas.microsoft.com/office/word/2023/wordml/word16du" xmlns:w16sdtdh="http://schemas.microsoft.com/office/word/2020/wordml/sdtdatahash" xmlns:w16se="http://schemas.microsoft.com/office/word/2015/wordml/symex" xmlns:wpg="http://schemas.microsoft.com/office/word/2010/wordprocessingGroup" xmlns:wpi="http://schemas.microsoft.com/office/word/2010/wordprocessingInk" xmlns:wne="http://schemas.microsoft.com/office/word/2006/wordml" xmlns:wps="http://schemas.microsoft.com/office/word/2010/wordprocessingShape" mc:Ignorable="w14 w15 w16se w16cid w16 w16cex w16sdtdh wp14">
   <w:footnote w:type="separator" w:id="-1">
     <w:p>
       <w:pPr>
@@ -18452,7 +18973,7 @@
 </file>
 
 <file path=word/header1.xml><?xml version="1.0" encoding="utf-8"?>
-<w:hdr xmlns:wpc="http://schemas.microsoft.com/office/word/2010/wordprocessingCanvas" xmlns:cx="http://schemas.microsoft.com/office/drawing/2014/chartex" xmlns:cx1="http://schemas.microsoft.com/office/drawing/2015/9/8/chartex" xmlns:cx2="http://schemas.microsoft.com/office/drawing/2015/10/21/chartex" xmlns:cx3="http://schemas.microsoft.com/office/drawing/2016/5/9/chartex" xmlns:cx4="http://schemas.microsoft.com/office/drawing/2016/5/10/chartex" xmlns:cx5="http://schemas.microsoft.com/office/drawing/2016/5/11/chartex" xmlns:cx6="http://schemas.microsoft.com/office/drawing/2016/5/12/chartex" xmlns:cx7="http://schemas.microsoft.com/office/drawing/2016/5/13/chartex" xmlns:cx8="http://schemas.microsoft.com/office/drawing/2016/5/14/chartex" xmlns:mc="http://schemas.openxmlformats.org/markup-compatibility/2006" xmlns:aink="http://schemas.microsoft.com/office/drawing/2016/ink" xmlns:am3d="http://schemas.microsoft.com/office/drawing/2017/model3d" xmlns:o="urn:schemas-microsoft-com:office:office" xmlns:r="http://schemas.openxmlformats.org/officeDocument/2006/relationships" xmlns:m="http://schemas.openxmlformats.org/officeDocument/2006/math" xmlns:v="urn:schemas-microsoft-com:vml" xmlns:wp14="http://schemas.microsoft.com/office/word/2010/wordprocessingDrawing" xmlns:wp="http://schemas.openxmlformats.org/drawingml/2006/wordprocessingDrawing" xmlns:w10="urn:schemas-microsoft-com:office:word" xmlns:w="http://schemas.openxmlformats.org/wordprocessingml/2006/main" xmlns:w14="http://schemas.microsoft.com/office/word/2010/wordml" xmlns:w15="http://schemas.microsoft.com/office/word/2012/wordml" xmlns:w16cex="http://schemas.microsoft.com/office/word/2018/wordml/cex" xmlns:w16cid="http://schemas.microsoft.com/office/word/2016/wordml/cid" xmlns:w16="http://schemas.microsoft.com/office/word/2018/wordml" xmlns:w16se="http://schemas.microsoft.com/office/word/2015/wordml/symex" xmlns:wpg="http://schemas.microsoft.com/office/word/2010/wordprocessingGroup" xmlns:wpi="http://schemas.microsoft.com/office/word/2010/wordprocessingInk" xmlns:wne="http://schemas.microsoft.com/office/word/2006/wordml" xmlns:wps="http://schemas.microsoft.com/office/word/2010/wordprocessingShape" mc:Ignorable="w14 w15 w16se w16cid w16 w16cex wp14">
+<w:hdr xmlns:wpc="http://schemas.microsoft.com/office/word/2010/wordprocessingCanvas" xmlns:cx="http://schemas.microsoft.com/office/drawing/2014/chartex" xmlns:cx1="http://schemas.microsoft.com/office/drawing/2015/9/8/chartex" xmlns:cx2="http://schemas.microsoft.com/office/drawing/2015/10/21/chartex" xmlns:cx3="http://schemas.microsoft.com/office/drawing/2016/5/9/chartex" xmlns:cx4="http://schemas.microsoft.com/office/drawing/2016/5/10/chartex" xmlns:cx5="http://schemas.microsoft.com/office/drawing/2016/5/11/chartex" xmlns:cx6="http://schemas.microsoft.com/office/drawing/2016/5/12/chartex" xmlns:cx7="http://schemas.microsoft.com/office/drawing/2016/5/13/chartex" xmlns:cx8="http://schemas.microsoft.com/office/drawing/2016/5/14/chartex" xmlns:mc="http://schemas.openxmlformats.org/markup-compatibility/2006" xmlns:aink="http://schemas.microsoft.com/office/drawing/2016/ink" xmlns:am3d="http://schemas.microsoft.com/office/drawing/2017/model3d" xmlns:o="urn:schemas-microsoft-com:office:office" xmlns:oel="http://schemas.microsoft.com/office/2019/extlst" xmlns:r="http://schemas.openxmlformats.org/officeDocument/2006/relationships" xmlns:m="http://schemas.openxmlformats.org/officeDocument/2006/math" xmlns:v="urn:schemas-microsoft-com:vml" xmlns:wp14="http://schemas.microsoft.com/office/word/2010/wordprocessingDrawing" xmlns:wp="http://schemas.openxmlformats.org/drawingml/2006/wordprocessingDrawing" xmlns:w10="urn:schemas-microsoft-com:office:word" xmlns:w="http://schemas.openxmlformats.org/wordprocessingml/2006/main" xmlns:w14="http://schemas.microsoft.com/office/word/2010/wordml" xmlns:w15="http://schemas.microsoft.com/office/word/2012/wordml" xmlns:w16cex="http://schemas.microsoft.com/office/word/2018/wordml/cex" xmlns:w16cid="http://schemas.microsoft.com/office/word/2016/wordml/cid" xmlns:w16="http://schemas.microsoft.com/office/word/2018/wordml" xmlns:w16du="http://schemas.microsoft.com/office/word/2023/wordml/word16du" xmlns:w16sdtdh="http://schemas.microsoft.com/office/word/2020/wordml/sdtdatahash" xmlns:w16se="http://schemas.microsoft.com/office/word/2015/wordml/symex" xmlns:wpg="http://schemas.microsoft.com/office/word/2010/wordprocessingGroup" xmlns:wpi="http://schemas.microsoft.com/office/word/2010/wordprocessingInk" xmlns:wne="http://schemas.microsoft.com/office/word/2006/wordml" xmlns:wps="http://schemas.microsoft.com/office/word/2010/wordprocessingShape" mc:Ignorable="w14 w15 w16se w16cid w16 w16cex w16sdtdh wp14">
   <w:p>
     <w:pPr>
       <w:pStyle w:val="Header"/>
@@ -18519,7 +19040,7 @@
 </file>
 
 <file path=word/header2.xml><?xml version="1.0" encoding="utf-8"?>
-<w:hdr xmlns:wpc="http://schemas.microsoft.com/office/word/2010/wordprocessingCanvas" xmlns:cx="http://schemas.microsoft.com/office/drawing/2014/chartex" xmlns:cx1="http://schemas.microsoft.com/office/drawing/2015/9/8/chartex" xmlns:cx2="http://schemas.microsoft.com/office/drawing/2015/10/21/chartex" xmlns:cx3="http://schemas.microsoft.com/office/drawing/2016/5/9/chartex" xmlns:cx4="http://schemas.microsoft.com/office/drawing/2016/5/10/chartex" xmlns:cx5="http://schemas.microsoft.com/office/drawing/2016/5/11/chartex" xmlns:cx6="http://schemas.microsoft.com/office/drawing/2016/5/12/chartex" xmlns:cx7="http://schemas.microsoft.com/office/drawing/2016/5/13/chartex" xmlns:cx8="http://schemas.microsoft.com/office/drawing/2016/5/14/chartex" xmlns:mc="http://schemas.openxmlformats.org/markup-compatibility/2006" xmlns:aink="http://schemas.microsoft.com/office/drawing/2016/ink" xmlns:am3d="http://schemas.microsoft.com/office/drawing/2017/model3d" xmlns:o="urn:schemas-microsoft-com:office:office" xmlns:r="http://schemas.openxmlformats.org/officeDocument/2006/relationships" xmlns:m="http://schemas.openxmlformats.org/officeDocument/2006/math" xmlns:v="urn:schemas-microsoft-com:vml" xmlns:wp14="http://schemas.microsoft.com/office/word/2010/wordprocessingDrawing" xmlns:wp="http://schemas.openxmlformats.org/drawingml/2006/wordprocessingDrawing" xmlns:w10="urn:schemas-microsoft-com:office:word" xmlns:w="http://schemas.openxmlformats.org/wordprocessingml/2006/main" xmlns:w14="http://schemas.microsoft.com/office/word/2010/wordml" xmlns:w15="http://schemas.microsoft.com/office/word/2012/wordml" xmlns:w16cex="http://schemas.microsoft.com/office/word/2018/wordml/cex" xmlns:w16cid="http://schemas.microsoft.com/office/word/2016/wordml/cid" xmlns:w16="http://schemas.microsoft.com/office/word/2018/wordml" xmlns:w16se="http://schemas.microsoft.com/office/word/2015/wordml/symex" xmlns:wpg="http://schemas.microsoft.com/office/word/2010/wordprocessingGroup" xmlns:wpi="http://schemas.microsoft.com/office/word/2010/wordprocessingInk" xmlns:wne="http://schemas.microsoft.com/office/word/2006/wordml" xmlns:wps="http://schemas.microsoft.com/office/word/2010/wordprocessingShape" mc:Ignorable="w14 w15 w16se w16cid w16 w16cex wp14">
+<w:hdr xmlns:wpc="http://schemas.microsoft.com/office/word/2010/wordprocessingCanvas" xmlns:cx="http://schemas.microsoft.com/office/drawing/2014/chartex" xmlns:cx1="http://schemas.microsoft.com/office/drawing/2015/9/8/chartex" xmlns:cx2="http://schemas.microsoft.com/office/drawing/2015/10/21/chartex" xmlns:cx3="http://schemas.microsoft.com/office/drawing/2016/5/9/chartex" xmlns:cx4="http://schemas.microsoft.com/office/drawing/2016/5/10/chartex" xmlns:cx5="http://schemas.microsoft.com/office/drawing/2016/5/11/chartex" xmlns:cx6="http://schemas.microsoft.com/office/drawing/2016/5/12/chartex" xmlns:cx7="http://schemas.microsoft.com/office/drawing/2016/5/13/chartex" xmlns:cx8="http://schemas.microsoft.com/office/drawing/2016/5/14/chartex" xmlns:mc="http://schemas.openxmlformats.org/markup-compatibility/2006" xmlns:aink="http://schemas.microsoft.com/office/drawing/2016/ink" xmlns:am3d="http://schemas.microsoft.com/office/drawing/2017/model3d" xmlns:o="urn:schemas-microsoft-com:office:office" xmlns:oel="http://schemas.microsoft.com/office/2019/extlst" xmlns:r="http://schemas.openxmlformats.org/officeDocument/2006/relationships" xmlns:m="http://schemas.openxmlformats.org/officeDocument/2006/math" xmlns:v="urn:schemas-microsoft-com:vml" xmlns:wp14="http://schemas.microsoft.com/office/word/2010/wordprocessingDrawing" xmlns:wp="http://schemas.openxmlformats.org/drawingml/2006/wordprocessingDrawing" xmlns:w10="urn:schemas-microsoft-com:office:word" xmlns:w="http://schemas.openxmlformats.org/wordprocessingml/2006/main" xmlns:w14="http://schemas.microsoft.com/office/word/2010/wordml" xmlns:w15="http://schemas.microsoft.com/office/word/2012/wordml" xmlns:w16cex="http://schemas.microsoft.com/office/word/2018/wordml/cex" xmlns:w16cid="http://schemas.microsoft.com/office/word/2016/wordml/cid" xmlns:w16="http://schemas.microsoft.com/office/word/2018/wordml" xmlns:w16du="http://schemas.microsoft.com/office/word/2023/wordml/word16du" xmlns:w16sdtdh="http://schemas.microsoft.com/office/word/2020/wordml/sdtdatahash" xmlns:w16se="http://schemas.microsoft.com/office/word/2015/wordml/symex" xmlns:wpg="http://schemas.microsoft.com/office/word/2010/wordprocessingGroup" xmlns:wpi="http://schemas.microsoft.com/office/word/2010/wordprocessingInk" xmlns:wne="http://schemas.microsoft.com/office/word/2006/wordml" xmlns:wps="http://schemas.microsoft.com/office/word/2010/wordprocessingShape" mc:Ignorable="w14 w15 w16se w16cid w16 w16cex w16sdtdh wp14">
   <w:p>
     <w:pPr>
       <w:pStyle w:val="Header"/>
@@ -18587,7 +19108,7 @@
 </file>
 
 <file path=word/numbering.xml><?xml version="1.0" encoding="utf-8"?>
-<w:numbering xmlns:wpc="http://schemas.microsoft.com/office/word/2010/wordprocessingCanvas" xmlns:cx="http://schemas.microsoft.com/office/drawing/2014/chartex" xmlns:cx1="http://schemas.microsoft.com/office/drawing/2015/9/8/chartex" xmlns:cx2="http://schemas.microsoft.com/office/drawing/2015/10/21/chartex" xmlns:cx3="http://schemas.microsoft.com/office/drawing/2016/5/9/chartex" xmlns:cx4="http://schemas.microsoft.com/office/drawing/2016/5/10/chartex" xmlns:cx5="http://schemas.microsoft.com/office/drawing/2016/5/11/chartex" xmlns:cx6="http://schemas.microsoft.com/office/drawing/2016/5/12/chartex" xmlns:cx7="http://schemas.microsoft.com/office/drawing/2016/5/13/chartex" xmlns:cx8="http://schemas.microsoft.com/office/drawing/2016/5/14/chartex" xmlns:mc="http://schemas.openxmlformats.org/markup-compatibility/2006" xmlns:aink="http://schemas.microsoft.com/office/drawing/2016/ink" xmlns:am3d="http://schemas.microsoft.com/office/drawing/2017/model3d" xmlns:o="urn:schemas-microsoft-com:office:office" xmlns:r="http://schemas.openxmlformats.org/officeDocument/2006/relationships" xmlns:m="http://schemas.openxmlformats.org/officeDocument/2006/math" xmlns:v="urn:schemas-microsoft-com:vml" xmlns:wp14="http://schemas.microsoft.com/office/word/2010/wordprocessingDrawing" xmlns:wp="http://schemas.openxmlformats.org/drawingml/2006/wordprocessingDrawing" xmlns:w10="urn:schemas-microsoft-com:office:word" xmlns:w="http://schemas.openxmlformats.org/wordprocessingml/2006/main" xmlns:w14="http://schemas.microsoft.com/office/word/2010/wordml" xmlns:w15="http://schemas.microsoft.com/office/word/2012/wordml" xmlns:w16cex="http://schemas.microsoft.com/office/word/2018/wordml/cex" xmlns:w16cid="http://schemas.microsoft.com/office/word/2016/wordml/cid" xmlns:w16="http://schemas.microsoft.com/office/word/2018/wordml" xmlns:w16se="http://schemas.microsoft.com/office/word/2015/wordml/symex" xmlns:wpg="http://schemas.microsoft.com/office/word/2010/wordprocessingGroup" xmlns:wpi="http://schemas.microsoft.com/office/word/2010/wordprocessingInk" xmlns:wne="http://schemas.microsoft.com/office/word/2006/wordml" xmlns:wps="http://schemas.microsoft.com/office/word/2010/wordprocessingShape" mc:Ignorable="w14 w15 w16se w16cid w16 w16cex wp14">
+<w:numbering xmlns:wpc="http://schemas.microsoft.com/office/word/2010/wordprocessingCanvas" xmlns:cx="http://schemas.microsoft.com/office/drawing/2014/chartex" xmlns:cx1="http://schemas.microsoft.com/office/drawing/2015/9/8/chartex" xmlns:cx2="http://schemas.microsoft.com/office/drawing/2015/10/21/chartex" xmlns:cx3="http://schemas.microsoft.com/office/drawing/2016/5/9/chartex" xmlns:cx4="http://schemas.microsoft.com/office/drawing/2016/5/10/chartex" xmlns:cx5="http://schemas.microsoft.com/office/drawing/2016/5/11/chartex" xmlns:cx6="http://schemas.microsoft.com/office/drawing/2016/5/12/chartex" xmlns:cx7="http://schemas.microsoft.com/office/drawing/2016/5/13/chartex" xmlns:cx8="http://schemas.microsoft.com/office/drawing/2016/5/14/chartex" xmlns:mc="http://schemas.openxmlformats.org/markup-compatibility/2006" xmlns:aink="http://schemas.microsoft.com/office/drawing/2016/ink" xmlns:am3d="http://schemas.microsoft.com/office/drawing/2017/model3d" xmlns:o="urn:schemas-microsoft-com:office:office" xmlns:oel="http://schemas.microsoft.com/office/2019/extlst" xmlns:r="http://schemas.openxmlformats.org/officeDocument/2006/relationships" xmlns:m="http://schemas.openxmlformats.org/officeDocument/2006/math" xmlns:v="urn:schemas-microsoft-com:vml" xmlns:wp14="http://schemas.microsoft.com/office/word/2010/wordprocessingDrawing" xmlns:wp="http://schemas.openxmlformats.org/drawingml/2006/wordprocessingDrawing" xmlns:w10="urn:schemas-microsoft-com:office:word" xmlns:w="http://schemas.openxmlformats.org/wordprocessingml/2006/main" xmlns:w14="http://schemas.microsoft.com/office/word/2010/wordml" xmlns:w15="http://schemas.microsoft.com/office/word/2012/wordml" xmlns:w16cex="http://schemas.microsoft.com/office/word/2018/wordml/cex" xmlns:w16cid="http://schemas.microsoft.com/office/word/2016/wordml/cid" xmlns:w16="http://schemas.microsoft.com/office/word/2018/wordml" xmlns:w16du="http://schemas.microsoft.com/office/word/2023/wordml/word16du" xmlns:w16sdtdh="http://schemas.microsoft.com/office/word/2020/wordml/sdtdatahash" xmlns:w16se="http://schemas.microsoft.com/office/word/2015/wordml/symex" xmlns:wpg="http://schemas.microsoft.com/office/word/2010/wordprocessingGroup" xmlns:wpi="http://schemas.microsoft.com/office/word/2010/wordprocessingInk" xmlns:wne="http://schemas.microsoft.com/office/word/2006/wordml" xmlns:wps="http://schemas.microsoft.com/office/word/2010/wordprocessingShape" mc:Ignorable="w14 w15 w16se w16cid w16 w16cex w16sdtdh wp14">
   <w:abstractNum w:abstractNumId="0" w15:restartNumberingAfterBreak="0">
     <w:nsid w:val="FFFFFF88"/>
     <w:multiLevelType w:val="singleLevel"/>
@@ -19936,43 +20457,43 @@
       </w:rPr>
     </w:lvl>
   </w:abstractNum>
-  <w:num w:numId="1">
+  <w:num w:numId="1" w16cid:durableId="1017999066">
     <w:abstractNumId w:val="10"/>
   </w:num>
-  <w:num w:numId="2">
+  <w:num w:numId="2" w16cid:durableId="1732927126">
     <w:abstractNumId w:val="0"/>
   </w:num>
-  <w:num w:numId="3">
+  <w:num w:numId="3" w16cid:durableId="1901555138">
     <w:abstractNumId w:val="11"/>
   </w:num>
-  <w:num w:numId="4">
+  <w:num w:numId="4" w16cid:durableId="540553163">
     <w:abstractNumId w:val="6"/>
   </w:num>
-  <w:num w:numId="5">
+  <w:num w:numId="5" w16cid:durableId="1025865777">
     <w:abstractNumId w:val="5"/>
   </w:num>
-  <w:num w:numId="6">
+  <w:num w:numId="6" w16cid:durableId="407773650">
     <w:abstractNumId w:val="7"/>
   </w:num>
-  <w:num w:numId="7">
+  <w:num w:numId="7" w16cid:durableId="231931952">
     <w:abstractNumId w:val="3"/>
   </w:num>
-  <w:num w:numId="8">
+  <w:num w:numId="8" w16cid:durableId="1252928258">
     <w:abstractNumId w:val="8"/>
   </w:num>
-  <w:num w:numId="9">
+  <w:num w:numId="9" w16cid:durableId="508714442">
     <w:abstractNumId w:val="9"/>
   </w:num>
-  <w:num w:numId="10">
+  <w:num w:numId="10" w16cid:durableId="592203269">
     <w:abstractNumId w:val="2"/>
   </w:num>
-  <w:num w:numId="11">
+  <w:num w:numId="11" w16cid:durableId="381443500">
     <w:abstractNumId w:val="12"/>
   </w:num>
-  <w:num w:numId="12">
+  <w:num w:numId="12" w16cid:durableId="1797216587">
     <w:abstractNumId w:val="1"/>
   </w:num>
-  <w:num w:numId="13">
+  <w:num w:numId="13" w16cid:durableId="760100714">
     <w:abstractNumId w:val="4"/>
   </w:num>
   <w:numIdMacAtCleanup w:val="10"/>
@@ -19980,7 +20501,7 @@
 </file>
 
 <file path=word/styles.xml><?xml version="1.0" encoding="utf-8"?>
-<w:styles xmlns:mc="http://schemas.openxmlformats.org/markup-compatibility/2006" xmlns:r="http://schemas.openxmlformats.org/officeDocument/2006/relationships" xmlns:w="http://schemas.openxmlformats.org/wordprocessingml/2006/main" xmlns:w14="http://schemas.microsoft.com/office/word/2010/wordml" xmlns:w15="http://schemas.microsoft.com/office/word/2012/wordml" xmlns:w16cex="http://schemas.microsoft.com/office/word/2018/wordml/cex" xmlns:w16cid="http://schemas.microsoft.com/office/word/2016/wordml/cid" xmlns:w16="http://schemas.microsoft.com/office/word/2018/wordml" xmlns:w16se="http://schemas.microsoft.com/office/word/2015/wordml/symex" mc:Ignorable="w14 w15 w16se w16cid w16 w16cex">
+<w:styles xmlns:mc="http://schemas.openxmlformats.org/markup-compatibility/2006" xmlns:r="http://schemas.openxmlformats.org/officeDocument/2006/relationships" xmlns:w="http://schemas.openxmlformats.org/wordprocessingml/2006/main" xmlns:w14="http://schemas.microsoft.com/office/word/2010/wordml" xmlns:w15="http://schemas.microsoft.com/office/word/2012/wordml" xmlns:w16cex="http://schemas.microsoft.com/office/word/2018/wordml/cex" xmlns:w16cid="http://schemas.microsoft.com/office/word/2016/wordml/cid" xmlns:w16="http://schemas.microsoft.com/office/word/2018/wordml" xmlns:w16sdtdh="http://schemas.microsoft.com/office/word/2020/wordml/sdtdatahash" xmlns:w16se="http://schemas.microsoft.com/office/word/2015/wordml/symex" mc:Ignorable="w14 w15 w16se w16cid w16 w16cex w16sdtdh">
   <w:docDefaults>
     <w:rPrDefault>
       <w:rPr>
@@ -20556,6 +21077,7 @@
   <w:style w:type="character" w:default="1" w:styleId="DefaultParagraphFont">
     <w:name w:val="Default Paragraph Font"/>
     <w:uiPriority w:val="1"/>
+    <w:semiHidden/>
     <w:unhideWhenUsed/>
   </w:style>
   <w:style w:type="table" w:default="1" w:styleId="TableNormal">

</xml_diff>